<commit_message>
style(docs): Layout tweaks and readability polish
</commit_message>
<xml_diff>
--- a/README.docx
+++ b/README.docx
@@ -513,7 +513,7 @@
       <w:r>
         <w:drawing>
           <wp:inline>
-            <wp:extent cx="5334000" cy="1952625"/>
+            <wp:extent cx="5334000" cy="1836964"/>
             <wp:effectExtent b="0" l="0" r="0" t="0"/>
             <wp:docPr descr="" title="" id="12" name="Picture"/>
             <a:graphic>
@@ -534,7 +534,7 @@
                   <pic:spPr bwMode="auto">
                     <a:xfrm>
                       <a:off x="0" y="0"/>
-                      <a:ext cx="5334000" cy="1952625"/>
+                      <a:ext cx="5334000" cy="1836964"/>
                     </a:xfrm>
                     <a:prstGeom prst="rect">
                       <a:avLst/>
@@ -811,7 +811,7 @@
       <w:r>
         <w:drawing>
           <wp:inline>
-            <wp:extent cx="5334000" cy="2272809"/>
+            <wp:extent cx="5334000" cy="2326057"/>
             <wp:effectExtent b="0" l="0" r="0" t="0"/>
             <wp:docPr descr="" title="" id="25" name="Picture"/>
             <a:graphic>
@@ -832,7 +832,7 @@
                   <pic:spPr bwMode="auto">
                     <a:xfrm>
                       <a:off x="0" y="0"/>
-                      <a:ext cx="5334000" cy="2272809"/>
+                      <a:ext cx="5334000" cy="2326057"/>
                     </a:xfrm>
                     <a:prstGeom prst="rect">
                       <a:avLst/>

</xml_diff>

<commit_message>
style(docs): Center diagrams and finalize layouts
</commit_message>
<xml_diff>
--- a/README.docx
+++ b/README.docx
@@ -2,7 +2,7 @@
 <file path=word/document.xml><?xml version="1.0" encoding="utf-8"?>
 <w:document xmlns:w="http://schemas.openxmlformats.org/wordprocessingml/2006/main" xmlns:m="http://schemas.openxmlformats.org/officeDocument/2006/math" xmlns:r="http://schemas.openxmlformats.org/officeDocument/2006/relationships" xmlns:o="urn:schemas-microsoft-com:office:office" xmlns:v="urn:schemas-microsoft-com:vml" xmlns:w10="urn:schemas-microsoft-com:office:word" xmlns:a="http://schemas.openxmlformats.org/drawingml/2006/main" xmlns:pic="http://schemas.openxmlformats.org/drawingml/2006/picture" xmlns:wp="http://schemas.openxmlformats.org/drawingml/2006/wordprocessingDrawing">
   <w:body>
-    <w:bookmarkStart w:id="42" w:name="X53f0a425f328dabbff04a83f686fd9b2380afc3"/>
+    <w:bookmarkStart w:id="45" w:name="X53f0a425f328dabbff04a83f686fd9b2380afc3"/>
     <w:p>
       <w:pPr>
         <w:pStyle w:val="Heading1"/>
@@ -508,14 +508,14 @@
     </w:p>
     <w:p>
       <w:pPr>
-        <w:pStyle w:val="BodyText"/>
+        <w:pStyle w:val="CaptionedFigure"/>
       </w:pPr>
       <w:r>
         <w:drawing>
           <wp:inline>
-            <wp:extent cx="5334000" cy="1836964"/>
+            <wp:extent cx="5334000" cy="2075089"/>
             <wp:effectExtent b="0" l="0" r="0" t="0"/>
-            <wp:docPr descr="" title="" id="12" name="Picture"/>
+            <wp:docPr descr="fig:" title="" id="12" name="Picture"/>
             <a:graphic>
               <a:graphicData uri="http://schemas.openxmlformats.org/drawingml/2006/picture">
                 <pic:pic>
@@ -534,7 +534,7 @@
                   <pic:spPr bwMode="auto">
                     <a:xfrm>
                       <a:off x="0" y="0"/>
-                      <a:ext cx="5334000" cy="1836964"/>
+                      <a:ext cx="5334000" cy="2075089"/>
                     </a:xfrm>
                     <a:prstGeom prst="rect">
                       <a:avLst/>
@@ -553,6 +553,14 @@
         </w:drawing>
       </w:r>
     </w:p>
+    <w:p>
+      <w:pPr>
+        <w:pStyle w:val="ImageCaption"/>
+      </w:pPr>
+      <w:r>
+        <w:t xml:space="preserve">fig:</w:t>
+      </w:r>
+    </w:p>
     <w:bookmarkEnd w:id="14"/>
     <w:bookmarkStart w:id="18" w:name="data-flow-diagram"/>
     <w:p>
@@ -573,14 +581,14 @@
     </w:p>
     <w:p>
       <w:pPr>
-        <w:pStyle w:val="BodyText"/>
+        <w:pStyle w:val="CaptionedFigure"/>
       </w:pPr>
       <w:r>
         <w:drawing>
           <wp:inline>
-            <wp:extent cx="5334000" cy="1748517"/>
+            <wp:extent cx="5334000" cy="1905000"/>
             <wp:effectExtent b="0" l="0" r="0" t="0"/>
-            <wp:docPr descr="" title="" id="16" name="Picture"/>
+            <wp:docPr descr="fig:" title="" id="16" name="Picture"/>
             <a:graphic>
               <a:graphicData uri="http://schemas.openxmlformats.org/drawingml/2006/picture">
                 <pic:pic>
@@ -599,7 +607,7 @@
                   <pic:spPr bwMode="auto">
                     <a:xfrm>
                       <a:off x="0" y="0"/>
-                      <a:ext cx="5334000" cy="1748517"/>
+                      <a:ext cx="5334000" cy="1905000"/>
                     </a:xfrm>
                     <a:prstGeom prst="rect">
                       <a:avLst/>
@@ -618,6 +626,14 @@
         </w:drawing>
       </w:r>
     </w:p>
+    <w:p>
+      <w:pPr>
+        <w:pStyle w:val="ImageCaption"/>
+      </w:pPr>
+      <w:r>
+        <w:t xml:space="preserve">fig:</w:t>
+      </w:r>
+    </w:p>
     <w:bookmarkEnd w:id="18"/>
     <w:bookmarkStart w:id="22" w:name="experimental-logic-flowchart"/>
     <w:p>
@@ -638,14 +654,14 @@
     </w:p>
     <w:p>
       <w:pPr>
-        <w:pStyle w:val="BodyText"/>
+        <w:pStyle w:val="CaptionedFigure"/>
       </w:pPr>
       <w:r>
         <w:drawing>
           <wp:inline>
-            <wp:extent cx="5334000" cy="20288834"/>
+            <wp:extent cx="5334000" cy="653142"/>
             <wp:effectExtent b="0" l="0" r="0" t="0"/>
-            <wp:docPr descr="" title="" id="20" name="Picture"/>
+            <wp:docPr descr="fig:" title="" id="20" name="Picture"/>
             <a:graphic>
               <a:graphicData uri="http://schemas.openxmlformats.org/drawingml/2006/picture">
                 <pic:pic>
@@ -664,7 +680,7 @@
                   <pic:spPr bwMode="auto">
                     <a:xfrm>
                       <a:off x="0" y="0"/>
-                      <a:ext cx="5334000" cy="20288834"/>
+                      <a:ext cx="5334000" cy="653142"/>
                     </a:xfrm>
                     <a:prstGeom prst="rect">
                       <a:avLst/>
@@ -683,6 +699,14 @@
         </w:drawing>
       </w:r>
     </w:p>
+    <w:p>
+      <w:pPr>
+        <w:pStyle w:val="ImageCaption"/>
+      </w:pPr>
+      <w:r>
+        <w:t xml:space="preserve">fig:</w:t>
+      </w:r>
+    </w:p>
     <w:bookmarkEnd w:id="22"/>
     <w:bookmarkEnd w:id="23"/>
     <w:bookmarkStart w:id="27" w:name="project-structure"/>
@@ -806,14 +830,14 @@
     </w:p>
     <w:p>
       <w:pPr>
-        <w:pStyle w:val="BodyText"/>
+        <w:pStyle w:val="CaptionedFigure"/>
       </w:pPr>
       <w:r>
         <w:drawing>
           <wp:inline>
-            <wp:extent cx="5334000" cy="2326057"/>
+            <wp:extent cx="5334000" cy="2181086"/>
             <wp:effectExtent b="0" l="0" r="0" t="0"/>
-            <wp:docPr descr="" title="" id="25" name="Picture"/>
+            <wp:docPr descr="fig:" title="" id="25" name="Picture"/>
             <a:graphic>
               <a:graphicData uri="http://schemas.openxmlformats.org/drawingml/2006/picture">
                 <pic:pic>
@@ -832,7 +856,7 @@
                   <pic:spPr bwMode="auto">
                     <a:xfrm>
                       <a:off x="0" y="0"/>
-                      <a:ext cx="5334000" cy="2326057"/>
+                      <a:ext cx="5334000" cy="2181086"/>
                     </a:xfrm>
                     <a:prstGeom prst="rect">
                       <a:avLst/>
@@ -851,6 +875,14 @@
         </w:drawing>
       </w:r>
     </w:p>
+    <w:p>
+      <w:pPr>
+        <w:pStyle w:val="ImageCaption"/>
+      </w:pPr>
+      <w:r>
+        <w:t xml:space="preserve">fig:</w:t>
+      </w:r>
+    </w:p>
     <w:bookmarkEnd w:id="27"/>
     <w:bookmarkStart w:id="28" w:name="setup-and-installation"/>
     <w:p>
@@ -2230,7 +2262,7 @@
     </w:p>
     <w:bookmarkEnd w:id="35"/>
     <w:bookmarkEnd w:id="36"/>
-    <w:bookmarkStart w:id="38" w:name="standardized-output"/>
+    <w:bookmarkStart w:id="41" w:name="standardized-output"/>
     <w:p>
       <w:pPr>
         <w:pStyle w:val="Heading2"/>
@@ -2262,7 +2294,7 @@
         <w:t xml:space="preserve">for every run, whether it’s a new experiment or a reprocessed one. This ensures that all output is easily comparable and machine-parsable.</w:t>
       </w:r>
     </w:p>
-    <w:bookmarkStart w:id="37" w:name="replication-report-format"/>
+    <w:bookmarkStart w:id="40" w:name="replication-report-format"/>
     <w:p>
       <w:pPr>
         <w:pStyle w:val="Heading3"/>
@@ -2281,610 +2313,209 @@
     </w:p>
     <w:p>
       <w:pPr>
-        <w:pStyle w:val="SourceCode"/>
-      </w:pPr>
-      <w:r>
-        <w:rPr>
-          <w:rStyle w:val="VerbatimChar"/>
-        </w:rPr>
-        <w:t xml:space="preserve">================================================================================</w:t>
-      </w:r>
-      <w:r>
-        <w:br/>
-      </w:r>
-      <w:r>
-        <w:rPr>
-          <w:rStyle w:val="VerbatimChar"/>
-        </w:rPr>
-        <w:t xml:space="preserve"> {&lt;Report Title&gt;}</w:t>
-      </w:r>
-      <w:r>
-        <w:br/>
-      </w:r>
-      <w:r>
-        <w:rPr>
-          <w:rStyle w:val="VerbatimChar"/>
-        </w:rPr>
-        <w:t xml:space="preserve">================================================================================</w:t>
-      </w:r>
-      <w:r>
-        <w:br/>
-      </w:r>
-      <w:r>
-        <w:rPr>
-          <w:rStyle w:val="VerbatimChar"/>
-        </w:rPr>
-        <w:t xml:space="preserve">Date:            &lt;Run Date&gt;</w:t>
-      </w:r>
-      <w:r>
-        <w:br/>
-      </w:r>
-      <w:r>
-        <w:rPr>
-          <w:rStyle w:val="VerbatimChar"/>
-        </w:rPr>
-        <w:t xml:space="preserve">Final Status:    &lt;pipeline_status&gt;</w:t>
-      </w:r>
-      <w:r>
-        <w:br/>
-      </w:r>
-      <w:r>
-        <w:rPr>
-          <w:rStyle w:val="VerbatimChar"/>
-        </w:rPr>
-        <w:t xml:space="preserve">Run Directory:   &lt;run_directory_name&gt;</w:t>
-      </w:r>
-      <w:r>
-        <w:br/>
-      </w:r>
-      <w:r>
-        <w:rPr>
-          <w:rStyle w:val="VerbatimChar"/>
-        </w:rPr>
-        <w:t xml:space="preserve">Parsing Status:  &lt;parsing_status&gt;</w:t>
-      </w:r>
-      <w:r>
-        <w:br/>
-      </w:r>
-      <w:r>
-        <w:rPr>
-          <w:rStyle w:val="VerbatimChar"/>
-        </w:rPr>
-        <w:t xml:space="preserve">Validation Status: &lt;validation_status&gt;</w:t>
-      </w:r>
-      <w:r>
-        <w:br/>
-      </w:r>
-      <w:r>
-        <w:rPr>
-          <w:rStyle w:val="VerbatimChar"/>
-        </w:rPr>
-        <w:t xml:space="preserve">Report File:     &lt;report_filename&gt;</w:t>
-      </w:r>
-      <w:r>
-        <w:br/>
-      </w:r>
-      <w:r>
-        <w:br/>
-      </w:r>
-      <w:r>
-        <w:rPr>
-          <w:rStyle w:val="VerbatimChar"/>
-        </w:rPr>
-        <w:t xml:space="preserve">--- Run Parameters ---</w:t>
-      </w:r>
-      <w:r>
-        <w:br/>
-      </w:r>
-      <w:r>
-        <w:rPr>
-          <w:rStyle w:val="VerbatimChar"/>
-        </w:rPr>
-        <w:t xml:space="preserve">Num Iterations (m): &lt;num_iterations&gt;</w:t>
-      </w:r>
-      <w:r>
-        <w:br/>
-      </w:r>
-      <w:r>
-        <w:rPr>
-          <w:rStyle w:val="VerbatimChar"/>
-        </w:rPr>
-        <w:t xml:space="preserve">Items per Query (k): &lt;items_per_query&gt;</w:t>
-      </w:r>
-      <w:r>
-        <w:br/>
-      </w:r>
-      <w:r>
-        <w:rPr>
-          <w:rStyle w:val="VerbatimChar"/>
-        </w:rPr>
-        <w:t xml:space="preserve">Mapping Strategy: &lt;mapping_strategy&gt;</w:t>
-      </w:r>
-      <w:r>
-        <w:br/>
-      </w:r>
-      <w:r>
-        <w:rPr>
-          <w:rStyle w:val="VerbatimChar"/>
-        </w:rPr>
-        <w:t xml:space="preserve">Personalities Source: &lt;db_filename&gt;</w:t>
-      </w:r>
-      <w:r>
-        <w:br/>
-      </w:r>
-      <w:r>
-        <w:rPr>
-          <w:rStyle w:val="VerbatimChar"/>
-        </w:rPr>
-        <w:t xml:space="preserve">LLM Model:       &lt;model_name&gt;</w:t>
-      </w:r>
-      <w:r>
-        <w:br/>
-      </w:r>
-      <w:r>
-        <w:rPr>
-          <w:rStyle w:val="VerbatimChar"/>
-        </w:rPr>
-        <w:t xml:space="preserve">Run Notes:       &lt;run_notes&gt;</w:t>
-      </w:r>
-      <w:r>
-        <w:br/>
-      </w:r>
-      <w:r>
-        <w:rPr>
-          <w:rStyle w:val="VerbatimChar"/>
-        </w:rPr>
-        <w:t xml:space="preserve">================================================================================</w:t>
-      </w:r>
-      <w:r>
-        <w:br/>
-      </w:r>
-      <w:r>
-        <w:br/>
-      </w:r>
-      <w:r>
-        <w:br/>
-      </w:r>
-      <w:r>
-        <w:rPr>
-          <w:rStyle w:val="VerbatimChar"/>
-        </w:rPr>
-        <w:t xml:space="preserve">--- Base Query Prompt Used ---</w:t>
-      </w:r>
-      <w:r>
-        <w:br/>
-      </w:r>
-      <w:r>
-        <w:rPr>
-          <w:rStyle w:val="VerbatimChar"/>
-        </w:rPr>
-        <w:t xml:space="preserve">{&lt;base_query_prompt_content&gt;}</w:t>
-      </w:r>
-      <w:r>
-        <w:br/>
-      </w:r>
-      <w:r>
-        <w:rPr>
-          <w:rStyle w:val="VerbatimChar"/>
-        </w:rPr>
-        <w:t xml:space="preserve">-------------------------------</w:t>
-      </w:r>
-      <w:r>
-        <w:br/>
-      </w:r>
-      <w:r>
-        <w:br/>
-      </w:r>
-      <w:r>
-        <w:br/>
-      </w:r>
-      <w:r>
-        <w:rPr>
-          <w:rStyle w:val="VerbatimChar"/>
-        </w:rPr>
-        <w:t xml:space="preserve">================================================================================</w:t>
-      </w:r>
-      <w:r>
-        <w:br/>
-      </w:r>
-      <w:r>
-        <w:rPr>
-          <w:rStyle w:val="VerbatimChar"/>
-        </w:rPr>
-        <w:t xml:space="preserve">### OVERALL META-ANALYSIS RESULTS ###</w:t>
-      </w:r>
-      <w:r>
-        <w:br/>
-      </w:r>
-      <w:r>
-        <w:rPr>
-          <w:rStyle w:val="VerbatimChar"/>
-        </w:rPr>
-        <w:t xml:space="preserve">================================================================================</w:t>
-      </w:r>
-      <w:r>
-        <w:br/>
-      </w:r>
-      <w:r>
-        <w:br/>
-      </w:r>
-      <w:r>
-        <w:rPr>
-          <w:rStyle w:val="VerbatimChar"/>
-        </w:rPr>
-        <w:t xml:space="preserve">1. Combined Significance of Score Differentiation (N=&lt;n_valid&gt;):</w:t>
-      </w:r>
-      <w:r>
-        <w:br/>
-      </w:r>
-      <w:r>
-        <w:rPr>
-          <w:rStyle w:val="VerbatimChar"/>
-        </w:rPr>
-        <w:t xml:space="preserve">   Stouffer's Method: Combined p-value = &lt;p_value&gt;</w:t>
-      </w:r>
-      <w:r>
-        <w:br/>
-      </w:r>
-      <w:r>
-        <w:rPr>
-          <w:rStyle w:val="VerbatimChar"/>
-        </w:rPr>
-        <w:t xml:space="preserve">   Fisher's Method: Combined p-value = &lt;p_value&gt;</w:t>
-      </w:r>
-      <w:r>
-        <w:br/>
-      </w:r>
-      <w:r>
-        <w:br/>
-      </w:r>
-      <w:r>
-        <w:rPr>
-          <w:rStyle w:val="VerbatimChar"/>
-        </w:rPr>
-        <w:t xml:space="preserve">2. Overall Magnitude of Score Differentiation (MWU Effect Size 'r') (vs Chance=0.0000):</w:t>
-      </w:r>
-      <w:r>
-        <w:br/>
-      </w:r>
-      <w:r>
-        <w:rPr>
-          <w:rStyle w:val="VerbatimChar"/>
-        </w:rPr>
-        <w:t xml:space="preserve">   Mean: &lt;mean_val&gt;, Wilcoxon p-value: p = &lt;p_value&gt;</w:t>
-      </w:r>
-      <w:r>
-        <w:br/>
-      </w:r>
-      <w:r>
-        <w:br/>
-      </w:r>
-      <w:r>
-        <w:rPr>
-          <w:rStyle w:val="VerbatimChar"/>
-        </w:rPr>
-        <w:t xml:space="preserve">3. Overall Ranking Performance (MRR) (vs Chance=&lt;chance_val&gt;):</w:t>
-      </w:r>
-      <w:r>
-        <w:br/>
-      </w:r>
-      <w:r>
-        <w:rPr>
-          <w:rStyle w:val="VerbatimChar"/>
-        </w:rPr>
-        <w:t xml:space="preserve">   Mean: &lt;mean_val&gt;, Wilcoxon p-value: p = &lt;p_value&gt;</w:t>
-      </w:r>
-      <w:r>
-        <w:br/>
-      </w:r>
-      <w:r>
-        <w:br/>
-      </w:r>
-      <w:r>
-        <w:rPr>
-          <w:rStyle w:val="VerbatimChar"/>
-        </w:rPr>
-        <w:t xml:space="preserve">4. Overall Ranking Performance (Top-1 Accuracy) (vs Chance=&lt;chance_val&gt;):</w:t>
-      </w:r>
-      <w:r>
-        <w:br/>
-      </w:r>
-      <w:r>
-        <w:rPr>
-          <w:rStyle w:val="VerbatimChar"/>
-        </w:rPr>
-        <w:t xml:space="preserve">   Mean: &lt;mean_val&gt;, Wilcoxon p-value: p = &lt;p_value&gt;</w:t>
-      </w:r>
-      <w:r>
-        <w:br/>
-      </w:r>
-      <w:r>
-        <w:br/>
-      </w:r>
-      <w:r>
-        <w:rPr>
-          <w:rStyle w:val="VerbatimChar"/>
-        </w:rPr>
-        <w:t xml:space="preserve">5. Overall Ranking Performance (Top-3 Accuracy) (vs Chance=&lt;chance_val&gt;):</w:t>
-      </w:r>
-      <w:r>
-        <w:br/>
-      </w:r>
-      <w:r>
-        <w:rPr>
-          <w:rStyle w:val="VerbatimChar"/>
-        </w:rPr>
-        <w:t xml:space="preserve">   Mean: &lt;mean_val&gt;, Wilcoxon p-value: p = &lt;p_value&gt;</w:t>
-      </w:r>
-      <w:r>
-        <w:br/>
-      </w:r>
-      <w:r>
-        <w:br/>
-      </w:r>
-      <w:r>
-        <w:rPr>
-          <w:rStyle w:val="VerbatimChar"/>
-        </w:rPr>
-        <w:t xml:space="preserve">6. Bias and Other Metrics:</w:t>
-      </w:r>
-      <w:r>
-        <w:br/>
-      </w:r>
-      <w:r>
-        <w:rPr>
-          <w:rStyle w:val="VerbatimChar"/>
-        </w:rPr>
-        <w:t xml:space="preserve">   Top-1 Prediction Bias (StdDev of choice counts): &lt;std_dev&gt;</w:t>
-      </w:r>
-      <w:r>
-        <w:br/>
-      </w:r>
-      <w:r>
-        <w:rPr>
-          <w:rStyle w:val="VerbatimChar"/>
-        </w:rPr>
-        <w:t xml:space="preserve">   Mean Score Difference (Correct - Incorrect): &lt;score_diff&gt;</w:t>
-      </w:r>
-      <w:r>
-        <w:br/>
-      </w:r>
-      <w:r>
-        <w:br/>
-      </w:r>
-      <w:r>
-        <w:br/>
-      </w:r>
-      <w:r>
-        <w:rPr>
-          <w:rStyle w:val="VerbatimChar"/>
-        </w:rPr>
-        <w:t xml:space="preserve">&lt;&lt;&lt;METRICS_JSON_START&gt;&gt;&gt;</w:t>
-      </w:r>
-      <w:r>
-        <w:br/>
-      </w:r>
-      <w:r>
-        <w:rPr>
-          <w:rStyle w:val="VerbatimChar"/>
-        </w:rPr>
-        <w:t xml:space="preserve">{</w:t>
-      </w:r>
-      <w:r>
-        <w:br/>
-      </w:r>
-      <w:r>
-        <w:rPr>
-          <w:rStyle w:val="VerbatimChar"/>
-        </w:rPr>
-        <w:t xml:space="preserve">    "mwu_stouffer_z": &lt;value&gt;, </w:t>
-      </w:r>
-      <w:r>
-        <w:br/>
-      </w:r>
-      <w:r>
-        <w:rPr>
-          <w:rStyle w:val="VerbatimChar"/>
-        </w:rPr>
-        <w:t xml:space="preserve">    "mwu_stouffer_p": &lt;value&gt;, </w:t>
-      </w:r>
-      <w:r>
-        <w:br/>
-      </w:r>
-      <w:r>
-        <w:rPr>
-          <w:rStyle w:val="VerbatimChar"/>
-        </w:rPr>
-        <w:t xml:space="preserve">    "mwu_fisher_chi2": &lt;value&gt;, </w:t>
-      </w:r>
-      <w:r>
-        <w:br/>
-      </w:r>
-      <w:r>
-        <w:rPr>
-          <w:rStyle w:val="VerbatimChar"/>
-        </w:rPr>
-        <w:t xml:space="preserve">    "mwu_fisher_p": &lt;value&gt;, </w:t>
-      </w:r>
-      <w:r>
-        <w:br/>
-      </w:r>
-      <w:r>
-        <w:rPr>
-          <w:rStyle w:val="VerbatimChar"/>
-        </w:rPr>
-        <w:t xml:space="preserve">    "mean_effect_size_r": &lt;value&gt;, </w:t>
-      </w:r>
-      <w:r>
-        <w:br/>
-      </w:r>
-      <w:r>
-        <w:rPr>
-          <w:rStyle w:val="VerbatimChar"/>
-        </w:rPr>
-        <w:t xml:space="preserve">    "effect_size_r_p": &lt;value&gt;, </w:t>
-      </w:r>
-      <w:r>
-        <w:br/>
-      </w:r>
-      <w:r>
-        <w:rPr>
-          <w:rStyle w:val="VerbatimChar"/>
-        </w:rPr>
-        <w:t xml:space="preserve">    "mean_mrr": &lt;value&gt;, </w:t>
-      </w:r>
-      <w:r>
-        <w:br/>
-      </w:r>
-      <w:r>
-        <w:rPr>
-          <w:rStyle w:val="VerbatimChar"/>
-        </w:rPr>
-        <w:t xml:space="preserve">    "mrr_p": &lt;value&gt;, </w:t>
-      </w:r>
-      <w:r>
-        <w:br/>
-      </w:r>
-      <w:r>
-        <w:rPr>
-          <w:rStyle w:val="VerbatimChar"/>
-        </w:rPr>
-        <w:t xml:space="preserve">    "mean_top_1_acc": &lt;value&gt;, </w:t>
-      </w:r>
-      <w:r>
-        <w:br/>
-      </w:r>
-      <w:r>
-        <w:rPr>
-          <w:rStyle w:val="VerbatimChar"/>
-        </w:rPr>
-        <w:t xml:space="preserve">    "top_1_acc_p": &lt;value&gt;, </w:t>
-      </w:r>
-      <w:r>
-        <w:br/>
-      </w:r>
-      <w:r>
-        <w:rPr>
-          <w:rStyle w:val="VerbatimChar"/>
-        </w:rPr>
-        <w:t xml:space="preserve">    "mean_top_3_acc": &lt;value&gt;, </w:t>
-      </w:r>
-      <w:r>
-        <w:br/>
-      </w:r>
-      <w:r>
-        <w:rPr>
-          <w:rStyle w:val="VerbatimChar"/>
-        </w:rPr>
-        <w:t xml:space="preserve">    "top_3_acc_p": &lt;value&gt;, </w:t>
-      </w:r>
-      <w:r>
-        <w:br/>
-      </w:r>
-      <w:r>
-        <w:rPr>
-          <w:rStyle w:val="VerbatimChar"/>
-        </w:rPr>
-        <w:t xml:space="preserve">    "mean_rank_of_correct_id": &lt;value&gt;, </w:t>
-      </w:r>
-      <w:r>
-        <w:br/>
-      </w:r>
-      <w:r>
-        <w:rPr>
-          <w:rStyle w:val="VerbatimChar"/>
-        </w:rPr>
-        <w:t xml:space="preserve">    "rank_of_correct_id_p": &lt;value&gt;, </w:t>
-      </w:r>
-      <w:r>
-        <w:br/>
-      </w:r>
-      <w:r>
-        <w:rPr>
-          <w:rStyle w:val="VerbatimChar"/>
-        </w:rPr>
-        <w:t xml:space="preserve">    "top1_pred_bias_std": &lt;value&gt;, </w:t>
-      </w:r>
-      <w:r>
-        <w:br/>
-      </w:r>
-      <w:r>
-        <w:rPr>
-          <w:rStyle w:val="VerbatimChar"/>
-        </w:rPr>
-        <w:t xml:space="preserve">    "true_false_score_diff": &lt;value&gt;, </w:t>
-      </w:r>
-      <w:r>
-        <w:br/>
-      </w:r>
-      <w:r>
-        <w:rPr>
-          <w:rStyle w:val="VerbatimChar"/>
-        </w:rPr>
-        <w:t xml:space="preserve">    "bias_slope": &lt;value&gt;, </w:t>
-      </w:r>
-      <w:r>
-        <w:br/>
-      </w:r>
-      <w:r>
-        <w:rPr>
-          <w:rStyle w:val="VerbatimChar"/>
-        </w:rPr>
-        <w:t xml:space="preserve">    "bias_intercept": &lt;value&gt;, </w:t>
-      </w:r>
-      <w:r>
-        <w:br/>
-      </w:r>
-      <w:r>
-        <w:rPr>
-          <w:rStyle w:val="VerbatimChar"/>
-        </w:rPr>
-        <w:t xml:space="preserve">    "bias_r_value": &lt;value&gt;, </w:t>
-      </w:r>
-      <w:r>
-        <w:br/>
-      </w:r>
-      <w:r>
-        <w:rPr>
-          <w:rStyle w:val="VerbatimChar"/>
-        </w:rPr>
-        <w:t xml:space="preserve">    "bias_p_value": &lt;value&gt;,</w:t>
-      </w:r>
-      <w:r>
-        <w:br/>
-      </w:r>
-      <w:r>
-        <w:rPr>
-          <w:rStyle w:val="VerbatimChar"/>
-        </w:rPr>
-        <w:t xml:space="preserve">    "bias_std_err": &lt;value&gt;,</w:t>
-      </w:r>
-      <w:r>
-        <w:br/>
-      </w:r>
-      <w:r>
-        <w:rPr>
-          <w:rStyle w:val="VerbatimChar"/>
-        </w:rPr>
-        <w:t xml:space="preserve">    "n_valid_responses": &lt;value&gt;</w:t>
-      </w:r>
-      <w:r>
-        <w:br/>
-      </w:r>
-      <w:r>
-        <w:rPr>
-          <w:rStyle w:val="VerbatimChar"/>
-        </w:rPr>
-        <w:t xml:space="preserve">}</w:t>
-      </w:r>
-      <w:r>
-        <w:br/>
-      </w:r>
-      <w:r>
-        <w:rPr>
-          <w:rStyle w:val="VerbatimChar"/>
-        </w:rPr>
-        <w:t xml:space="preserve">&lt;&lt;&lt;METRICS_JSON_END&gt;&gt;&gt;</w:t>
+        <w:pStyle w:val="CaptionedFigure"/>
+      </w:pPr>
+      <w:r>
+        <w:drawing>
+          <wp:inline>
+            <wp:extent cx="5334000" cy="5719845"/>
+            <wp:effectExtent b="0" l="0" r="0" t="0"/>
+            <wp:docPr descr="fig:" title="" id="38" name="Picture"/>
+            <a:graphic>
+              <a:graphicData uri="http://schemas.openxmlformats.org/drawingml/2006/picture">
+                <pic:pic>
+                  <pic:nvPicPr>
+                    <pic:cNvPr descr="docs/images/replication_report_format.png" id="39" name="Picture"/>
+                    <pic:cNvPicPr>
+                      <a:picLocks noChangeArrowheads="1" noChangeAspect="1"/>
+                    </pic:cNvPicPr>
+                  </pic:nvPicPr>
+                  <pic:blipFill>
+                    <a:blip r:embed="rId37"/>
+                    <a:stretch>
+                      <a:fillRect/>
+                    </a:stretch>
+                  </pic:blipFill>
+                  <pic:spPr bwMode="auto">
+                    <a:xfrm>
+                      <a:off x="0" y="0"/>
+                      <a:ext cx="5334000" cy="5719845"/>
+                    </a:xfrm>
+                    <a:prstGeom prst="rect">
+                      <a:avLst/>
+                    </a:prstGeom>
+                    <a:noFill/>
+                    <a:ln w="9525">
+                      <a:noFill/>
+                      <a:headEnd/>
+                      <a:tailEnd/>
+                    </a:ln>
+                  </pic:spPr>
+                </pic:pic>
+              </a:graphicData>
+            </a:graphic>
+          </wp:inline>
+        </w:drawing>
+      </w:r>
+    </w:p>
+    <w:p>
+      <w:pPr>
+        <w:pStyle w:val="ImageCaption"/>
+      </w:pPr>
+      <w:r>
+        <w:t xml:space="preserve">fig:</w:t>
+      </w:r>
+    </w:p>
+    <w:p>
+      <w:pPr>
+        <w:pStyle w:val="BodyText"/>
+      </w:pPr>
+      <w:r>
+        <w:rPr>
+          <w:b/>
+          <w:bCs/>
+        </w:rPr>
+        <w:t xml:space="preserve">Date Handling by Mode:</w:t>
+      </w:r>
+      <w:r>
+        <w:t xml:space="preserve"> </w:t>
+      </w:r>
+      <w:r>
+        <w:t xml:space="preserve">-</w:t>
+      </w:r>
+      <w:r>
+        <w:t xml:space="preserve"> </w:t>
+      </w:r>
+      <w:r>
+        <w:rPr>
+          <w:b/>
+          <w:bCs/>
+        </w:rPr>
+        <w:t xml:space="preserve">Normal Mode</w:t>
+      </w:r>
+      <w:r>
+        <w:t xml:space="preserve">: The report title is</w:t>
+      </w:r>
+      <w:r>
+        <w:t xml:space="preserve"> </w:t>
+      </w:r>
+      <w:r>
+        <w:rPr>
+          <w:rStyle w:val="VerbatimChar"/>
+        </w:rPr>
+        <w:t xml:space="preserve">REPLICATION RUN REPORT</w:t>
+      </w:r>
+      <w:r>
+        <w:t xml:space="preserve"> </w:t>
+      </w:r>
+      <w:r>
+        <w:t xml:space="preserve">and the</w:t>
+      </w:r>
+      <w:r>
+        <w:t xml:space="preserve"> </w:t>
+      </w:r>
+      <w:r>
+        <w:rPr>
+          <w:rStyle w:val="VerbatimChar"/>
+        </w:rPr>
+        <w:t xml:space="preserve">Date</w:t>
+      </w:r>
+      <w:r>
+        <w:t xml:space="preserve"> </w:t>
+      </w:r>
+      <w:r>
+        <w:t xml:space="preserve">field shows the time of the original run.</w:t>
+      </w:r>
+      <w:r>
+        <w:t xml:space="preserve"> </w:t>
+      </w:r>
+      <w:r>
+        <w:t xml:space="preserve">-</w:t>
+      </w:r>
+      <w:r>
+        <w:t xml:space="preserve"> </w:t>
+      </w:r>
+      <w:r>
+        <w:rPr>
+          <w:rStyle w:val="VerbatimChar"/>
+          <w:b/>
+          <w:bCs/>
+        </w:rPr>
+        <w:t xml:space="preserve">--reprocess</w:t>
+      </w:r>
+      <w:r>
+        <w:rPr>
+          <w:b/>
+          <w:bCs/>
+        </w:rPr>
+        <w:t xml:space="preserve"> </w:t>
+      </w:r>
+      <w:r>
+        <w:rPr>
+          <w:b/>
+          <w:bCs/>
+        </w:rPr>
+        <w:t xml:space="preserve">Mode</w:t>
+      </w:r>
+      <w:r>
+        <w:t xml:space="preserve">: The report title is</w:t>
+      </w:r>
+      <w:r>
+        <w:t xml:space="preserve"> </w:t>
+      </w:r>
+      <w:r>
+        <w:rPr>
+          <w:rStyle w:val="VerbatimChar"/>
+        </w:rPr>
+        <w:t xml:space="preserve">REPLICATION RUN REPORT (YYYY-MM-DD HH:MM:SS)</w:t>
+      </w:r>
+      <w:r>
+        <w:t xml:space="preserve"> </w:t>
+      </w:r>
+      <w:r>
+        <w:t xml:space="preserve">with the reprocessing timestamp. The</w:t>
+      </w:r>
+      <w:r>
+        <w:t xml:space="preserve"> </w:t>
+      </w:r>
+      <w:r>
+        <w:rPr>
+          <w:rStyle w:val="VerbatimChar"/>
+        </w:rPr>
+        <w:t xml:space="preserve">Date</w:t>
+      </w:r>
+      <w:r>
+        <w:t xml:space="preserve"> </w:t>
+      </w:r>
+      <w:r>
+        <w:t xml:space="preserve">field continues to show the time of the</w:t>
+      </w:r>
+      <w:r>
+        <w:t xml:space="preserve"> </w:t>
+      </w:r>
+      <w:r>
+        <w:rPr>
+          <w:b/>
+          <w:bCs/>
+        </w:rPr>
+        <w:t xml:space="preserve">original</w:t>
+      </w:r>
+      <w:r>
+        <w:t xml:space="preserve"> </w:t>
+      </w:r>
+      <w:r>
+        <w:t xml:space="preserve">run for clear traceability.</w:t>
+      </w:r>
+    </w:p>
+    <w:bookmarkEnd w:id="40"/>
+    <w:bookmarkEnd w:id="41"/>
+    <w:bookmarkStart w:id="43" w:name="migrating-old-experiment-data"/>
+    <w:p>
+      <w:pPr>
+        <w:pStyle w:val="Heading2"/>
+      </w:pPr>
+      <w:r>
+        <w:t xml:space="preserve">Migrating Old Experiment Data</w:t>
       </w:r>
     </w:p>
     <w:p>
@@ -2892,162 +2523,10 @@
         <w:pStyle w:val="FirstParagraph"/>
       </w:pPr>
       <w:r>
-        <w:rPr>
-          <w:b/>
-          <w:bCs/>
-        </w:rPr>
-        <w:t xml:space="preserve">Date Handling by Mode:</w:t>
-      </w:r>
-      <w:r>
-        <w:t xml:space="preserve"> </w:t>
-      </w:r>
-      <w:r>
-        <w:t xml:space="preserve">-</w:t>
-      </w:r>
-      <w:r>
-        <w:t xml:space="preserve"> </w:t>
-      </w:r>
-      <w:r>
-        <w:rPr>
-          <w:b/>
-          <w:bCs/>
-        </w:rPr>
-        <w:t xml:space="preserve">Normal Mode</w:t>
-      </w:r>
-      <w:r>
-        <w:t xml:space="preserve">: The report title is</w:t>
-      </w:r>
-      <w:r>
-        <w:t xml:space="preserve"> </w:t>
-      </w:r>
-      <w:r>
-        <w:rPr>
-          <w:rStyle w:val="VerbatimChar"/>
-        </w:rPr>
-        <w:t xml:space="preserve">REPLICATION RUN REPORT</w:t>
-      </w:r>
-      <w:r>
-        <w:t xml:space="preserve"> </w:t>
-      </w:r>
-      <w:r>
-        <w:t xml:space="preserve">and the</w:t>
-      </w:r>
-      <w:r>
-        <w:t xml:space="preserve"> </w:t>
-      </w:r>
-      <w:r>
-        <w:rPr>
-          <w:rStyle w:val="VerbatimChar"/>
-        </w:rPr>
-        <w:t xml:space="preserve">Date</w:t>
-      </w:r>
-      <w:r>
-        <w:t xml:space="preserve"> </w:t>
-      </w:r>
-      <w:r>
-        <w:t xml:space="preserve">field shows the time of the original run.</w:t>
-      </w:r>
-      <w:r>
-        <w:t xml:space="preserve"> </w:t>
-      </w:r>
-      <w:r>
-        <w:t xml:space="preserve">-</w:t>
-      </w:r>
-      <w:r>
-        <w:t xml:space="preserve"> </w:t>
-      </w:r>
-      <w:r>
-        <w:rPr>
-          <w:rStyle w:val="VerbatimChar"/>
-          <w:b/>
-          <w:bCs/>
-        </w:rPr>
-        <w:t xml:space="preserve">--reprocess</w:t>
-      </w:r>
-      <w:r>
-        <w:rPr>
-          <w:b/>
-          <w:bCs/>
-        </w:rPr>
-        <w:t xml:space="preserve"> </w:t>
-      </w:r>
-      <w:r>
-        <w:rPr>
-          <w:b/>
-          <w:bCs/>
-        </w:rPr>
-        <w:t xml:space="preserve">Mode</w:t>
-      </w:r>
-      <w:r>
-        <w:t xml:space="preserve">: The report title is</w:t>
-      </w:r>
-      <w:r>
-        <w:t xml:space="preserve"> </w:t>
-      </w:r>
-      <w:r>
-        <w:rPr>
-          <w:rStyle w:val="VerbatimChar"/>
-        </w:rPr>
-        <w:t xml:space="preserve">REPLICATION RUN REPORT (YYYY-MM-DD HH:MM:SS)</w:t>
-      </w:r>
-      <w:r>
-        <w:t xml:space="preserve"> </w:t>
-      </w:r>
-      <w:r>
-        <w:t xml:space="preserve">with the reprocessing timestamp. The</w:t>
-      </w:r>
-      <w:r>
-        <w:t xml:space="preserve"> </w:t>
-      </w:r>
-      <w:r>
-        <w:rPr>
-          <w:rStyle w:val="VerbatimChar"/>
-        </w:rPr>
-        <w:t xml:space="preserve">Date</w:t>
-      </w:r>
-      <w:r>
-        <w:t xml:space="preserve"> </w:t>
-      </w:r>
-      <w:r>
-        <w:t xml:space="preserve">field continues to show the time of the</w:t>
-      </w:r>
-      <w:r>
-        <w:t xml:space="preserve"> </w:t>
-      </w:r>
-      <w:r>
-        <w:rPr>
-          <w:b/>
-          <w:bCs/>
-        </w:rPr>
-        <w:t xml:space="preserve">original</w:t>
-      </w:r>
-      <w:r>
-        <w:t xml:space="preserve"> </w:t>
-      </w:r>
-      <w:r>
-        <w:t xml:space="preserve">run for clear traceability.</w:t>
-      </w:r>
-    </w:p>
-    <w:bookmarkEnd w:id="37"/>
-    <w:bookmarkEnd w:id="38"/>
-    <w:bookmarkStart w:id="40" w:name="migrating-old-experiment-data"/>
-    <w:p>
-      <w:pPr>
-        <w:pStyle w:val="Heading2"/>
-      </w:pPr>
-      <w:r>
-        <w:t xml:space="preserve">Migrating Old Experiment Data</w:t>
-      </w:r>
-    </w:p>
-    <w:p>
-      <w:pPr>
-        <w:pStyle w:val="FirstParagraph"/>
-      </w:pPr>
-      <w:r>
         <w:t xml:space="preserve">A one-time migration process is required to upgrade older, incompatible data directories.</w:t>
       </w:r>
     </w:p>
-    <w:bookmarkStart w:id="39" w:name="migration-steps"/>
+    <w:bookmarkStart w:id="42" w:name="migration-steps"/>
     <w:p>
       <w:pPr>
         <w:pStyle w:val="Heading4"/>
@@ -3564,9 +3043,9 @@
         </w:pict>
       </w:r>
     </w:p>
-    <w:bookmarkEnd w:id="39"/>
-    <w:bookmarkEnd w:id="40"/>
-    <w:bookmarkStart w:id="41" w:name="maintenance-and-utility-scripts"/>
+    <w:bookmarkEnd w:id="42"/>
+    <w:bookmarkEnd w:id="43"/>
+    <w:bookmarkStart w:id="44" w:name="maintenance-and-utility-scripts"/>
     <w:p>
       <w:pPr>
         <w:pStyle w:val="Heading2"/>
@@ -4318,8 +3797,8 @@
         <w:t xml:space="preserve"> run test</w:t>
       </w:r>
     </w:p>
-    <w:bookmarkEnd w:id="41"/>
-    <w:bookmarkEnd w:id="42"/>
+    <w:bookmarkEnd w:id="44"/>
+    <w:bookmarkEnd w:id="45"/>
     <w:sectPr>
       <w:footnotePr>
         <w:numRestart w:val="eachSect"/>

</xml_diff>

<commit_message>
style(docs): Final document versions
</commit_message>
<xml_diff>
--- a/README.docx
+++ b/README.docx
@@ -508,14 +508,14 @@
     </w:p>
     <w:p>
       <w:pPr>
-        <w:pStyle w:val="CaptionedFigure"/>
+        <w:pStyle w:val="BodyText"/>
       </w:pPr>
       <w:r>
         <w:drawing>
           <wp:inline>
-            <wp:extent cx="5334000" cy="2075089"/>
+            <wp:extent cx="5334000" cy="1836964"/>
             <wp:effectExtent b="0" l="0" r="0" t="0"/>
-            <wp:docPr descr="fig:" title="" id="12" name="Picture"/>
+            <wp:docPr descr="" title="" id="12" name="Picture"/>
             <a:graphic>
               <a:graphicData uri="http://schemas.openxmlformats.org/drawingml/2006/picture">
                 <pic:pic>
@@ -534,7 +534,7 @@
                   <pic:spPr bwMode="auto">
                     <a:xfrm>
                       <a:off x="0" y="0"/>
-                      <a:ext cx="5334000" cy="2075089"/>
+                      <a:ext cx="5334000" cy="1836964"/>
                     </a:xfrm>
                     <a:prstGeom prst="rect">
                       <a:avLst/>
@@ -553,14 +553,6 @@
         </w:drawing>
       </w:r>
     </w:p>
-    <w:p>
-      <w:pPr>
-        <w:pStyle w:val="ImageCaption"/>
-      </w:pPr>
-      <w:r>
-        <w:t xml:space="preserve">fig:</w:t>
-      </w:r>
-    </w:p>
     <w:bookmarkEnd w:id="14"/>
     <w:bookmarkStart w:id="18" w:name="data-flow-diagram"/>
     <w:p>
@@ -581,14 +573,14 @@
     </w:p>
     <w:p>
       <w:pPr>
-        <w:pStyle w:val="CaptionedFigure"/>
+        <w:pStyle w:val="BodyText"/>
       </w:pPr>
       <w:r>
         <w:drawing>
           <wp:inline>
-            <wp:extent cx="5334000" cy="1905000"/>
+            <wp:extent cx="5334000" cy="3605892"/>
             <wp:effectExtent b="0" l="0" r="0" t="0"/>
-            <wp:docPr descr="fig:" title="" id="16" name="Picture"/>
+            <wp:docPr descr="" title="" id="16" name="Picture"/>
             <a:graphic>
               <a:graphicData uri="http://schemas.openxmlformats.org/drawingml/2006/picture">
                 <pic:pic>
@@ -607,7 +599,7 @@
                   <pic:spPr bwMode="auto">
                     <a:xfrm>
                       <a:off x="0" y="0"/>
-                      <a:ext cx="5334000" cy="1905000"/>
+                      <a:ext cx="5334000" cy="3605892"/>
                     </a:xfrm>
                     <a:prstGeom prst="rect">
                       <a:avLst/>
@@ -626,14 +618,6 @@
         </w:drawing>
       </w:r>
     </w:p>
-    <w:p>
-      <w:pPr>
-        <w:pStyle w:val="ImageCaption"/>
-      </w:pPr>
-      <w:r>
-        <w:t xml:space="preserve">fig:</w:t>
-      </w:r>
-    </w:p>
     <w:bookmarkEnd w:id="18"/>
     <w:bookmarkStart w:id="22" w:name="experimental-logic-flowchart"/>
     <w:p>
@@ -654,14 +638,14 @@
     </w:p>
     <w:p>
       <w:pPr>
-        <w:pStyle w:val="CaptionedFigure"/>
+        <w:pStyle w:val="BodyText"/>
       </w:pPr>
       <w:r>
         <w:drawing>
           <wp:inline>
             <wp:extent cx="5334000" cy="653142"/>
             <wp:effectExtent b="0" l="0" r="0" t="0"/>
-            <wp:docPr descr="fig:" title="" id="20" name="Picture"/>
+            <wp:docPr descr="" title="" id="20" name="Picture"/>
             <a:graphic>
               <a:graphicData uri="http://schemas.openxmlformats.org/drawingml/2006/picture">
                 <pic:pic>
@@ -699,14 +683,6 @@
         </w:drawing>
       </w:r>
     </w:p>
-    <w:p>
-      <w:pPr>
-        <w:pStyle w:val="ImageCaption"/>
-      </w:pPr>
-      <w:r>
-        <w:t xml:space="preserve">fig:</w:t>
-      </w:r>
-    </w:p>
     <w:bookmarkEnd w:id="22"/>
     <w:bookmarkEnd w:id="23"/>
     <w:bookmarkStart w:id="27" w:name="project-structure"/>
@@ -830,14 +806,14 @@
     </w:p>
     <w:p>
       <w:pPr>
-        <w:pStyle w:val="CaptionedFigure"/>
+        <w:pStyle w:val="BodyText"/>
       </w:pPr>
       <w:r>
         <w:drawing>
           <wp:inline>
             <wp:extent cx="5334000" cy="2181086"/>
             <wp:effectExtent b="0" l="0" r="0" t="0"/>
-            <wp:docPr descr="fig:" title="" id="25" name="Picture"/>
+            <wp:docPr descr="" title="" id="25" name="Picture"/>
             <a:graphic>
               <a:graphicData uri="http://schemas.openxmlformats.org/drawingml/2006/picture">
                 <pic:pic>
@@ -875,14 +851,6 @@
         </w:drawing>
       </w:r>
     </w:p>
-    <w:p>
-      <w:pPr>
-        <w:pStyle w:val="ImageCaption"/>
-      </w:pPr>
-      <w:r>
-        <w:t xml:space="preserve">fig:</w:t>
-      </w:r>
-    </w:p>
     <w:bookmarkEnd w:id="27"/>
     <w:bookmarkStart w:id="28" w:name="setup-and-installation"/>
     <w:p>
@@ -2313,14 +2281,14 @@
     </w:p>
     <w:p>
       <w:pPr>
-        <w:pStyle w:val="CaptionedFigure"/>
+        <w:pStyle w:val="BodyText"/>
       </w:pPr>
       <w:r>
         <w:drawing>
           <wp:inline>
             <wp:extent cx="5334000" cy="5719845"/>
             <wp:effectExtent b="0" l="0" r="0" t="0"/>
-            <wp:docPr descr="fig:" title="" id="38" name="Picture"/>
+            <wp:docPr descr="" title="" id="38" name="Picture"/>
             <a:graphic>
               <a:graphicData uri="http://schemas.openxmlformats.org/drawingml/2006/picture">
                 <pic:pic>
@@ -2356,14 +2324,6 @@
             </a:graphic>
           </wp:inline>
         </w:drawing>
-      </w:r>
-    </w:p>
-    <w:p>
-      <w:pPr>
-        <w:pStyle w:val="ImageCaption"/>
-      </w:pPr>
-      <w:r>
-        <w:t xml:space="preserve">fig:</w:t>
       </w:r>
     </w:p>
     <w:p>

</xml_diff>

<commit_message>
style(docs): Documentation updated with 'astrology as a black box'
</commit_message>
<xml_diff>
--- a/README.docx
+++ b/README.docx
@@ -2,7 +2,7 @@
 <file path=word/document.xml><?xml version="1.0" encoding="utf-8"?>
 <w:document xmlns:w="http://schemas.openxmlformats.org/wordprocessingml/2006/main" xmlns:m="http://schemas.openxmlformats.org/officeDocument/2006/math" xmlns:r="http://schemas.openxmlformats.org/officeDocument/2006/relationships" xmlns:o="urn:schemas-microsoft-com:office:office" xmlns:v="urn:schemas-microsoft-com:vml" xmlns:w10="urn:schemas-microsoft-com:office:word" xmlns:a="http://schemas.openxmlformats.org/drawingml/2006/main" xmlns:pic="http://schemas.openxmlformats.org/drawingml/2006/picture" xmlns:wp="http://schemas.openxmlformats.org/drawingml/2006/wordprocessingDrawing">
   <w:body>
-    <w:bookmarkStart w:id="45" w:name="X53f0a425f328dabbff04a83f686fd9b2380afc3"/>
+    <w:bookmarkStart w:id="46" w:name="X53f0a425f328dabbff04a83f686fd9b2380afc3"/>
     <w:p>
       <w:pPr>
         <w:pStyle w:val="Heading1"/>
@@ -45,17 +45,33 @@
         <w:pStyle w:val="FirstParagraph"/>
       </w:pPr>
       <w:r>
-        <w:t xml:space="preserve">This project investigates whether large language models can perform a personality-matching task above chance level and how performance varies by model and experimental conditions.</w:t>
+        <w:t xml:space="preserve">At its core, this project investigates whether a Large Language Model (LLM) can solve a complex matching task: given a set of sanitized, narrative personality descriptions and a corresponding set of biographical data, can it correctly pair them at a rate significantly greater than chance?</w:t>
+      </w:r>
+    </w:p>
+    <w:p>
+      <w:pPr>
+        <w:pStyle w:val="BodyText"/>
+      </w:pPr>
+      <w:r>
+        <w:t xml:space="preserve">This study introduces a novel methodological twist to probe the limits of LLM pattern recognition. The personality descriptions, while presented as standard narratives, are generated by a deterministic, non-scientific system (an astrology program). This transforms the experiment into a rigorous test of an LLM’s ability to detect subtle, complex, and systematic patterns within a noisy and unconventional dataset. The central question is not about the validity of the generating system, but about the capability of the AI to find a signal in its output.</w:t>
       </w:r>
     </w:p>
     <w:bookmarkEnd w:id="9"/>
-    <w:bookmarkStart w:id="10" w:name="key-features"/>
+    <w:bookmarkStart w:id="10" w:name="X719dc350131d32eaff9845ccea66169951ef467"/>
     <w:p>
       <w:pPr>
         <w:pStyle w:val="Heading2"/>
       </w:pPr>
       <w:r>
-        <w:t xml:space="preserve">Key Features</w:t>
+        <w:t xml:space="preserve">A Note on Stimulus Generation and Experimental Design</w:t>
+      </w:r>
+    </w:p>
+    <w:p>
+      <w:pPr>
+        <w:pStyle w:val="FirstParagraph"/>
+      </w:pPr>
+      <w:r>
+        <w:t xml:space="preserve">To create a uniquely challenging test for modern LLMs, we employed a two-step process for generating the textual stimuli:</w:t>
       </w:r>
     </w:p>
     <w:p>
@@ -71,10 +87,22 @@
           <w:b/>
           <w:bCs/>
         </w:rPr>
-        <w:t xml:space="preserve">Automated Experiment Runner</w:t>
-      </w:r>
-      <w:r>
-        <w:t xml:space="preserve">: A single command executes an entire experiment, running dozens of replications, each with hundreds of trials.</w:t>
+        <w:t xml:space="preserve">Generation</w:t>
+      </w:r>
+      <w:r>
+        <w:t xml:space="preserve">: A commercial astrology program was used as a</w:t>
+      </w:r>
+      <w:r>
+        <w:t xml:space="preserve"> </w:t>
+      </w:r>
+      <w:r>
+        <w:t xml:space="preserve">“black box”</w:t>
+      </w:r>
+      <w:r>
+        <w:t xml:space="preserve"> </w:t>
+      </w:r>
+      <w:r>
+        <w:t xml:space="preserve">function to deterministically map an individual’s biographical data (date, time, and place of birth) to a complex narrative description.</w:t>
       </w:r>
     </w:p>
     <w:p>
@@ -90,6 +118,80 @@
           <w:b/>
           <w:bCs/>
         </w:rPr>
+        <w:t xml:space="preserve">Sanitization</w:t>
+      </w:r>
+      <w:r>
+        <w:t xml:space="preserve">: An LLM was then used to programmatically rewrite these descriptions, removing all explicit references to astrology, planets, or other esoteric terms.</w:t>
+      </w:r>
+    </w:p>
+    <w:p>
+      <w:pPr>
+        <w:pStyle w:val="FirstParagraph"/>
+      </w:pPr>
+      <w:r>
+        <w:t xml:space="preserve">The result is a clean dataset of personality profiles where the connection to the original biographical data is systematic but non-obvious.</w:t>
+      </w:r>
+    </w:p>
+    <w:p>
+      <w:pPr>
+        <w:pStyle w:val="BodyText"/>
+      </w:pPr>
+      <w:r>
+        <w:rPr>
+          <w:b/>
+          <w:bCs/>
+        </w:rPr>
+        <w:t xml:space="preserve">Crucially, this study does not seek to validate astrology.</w:t>
+      </w:r>
+      <w:r>
+        <w:t xml:space="preserve"> </w:t>
+      </w:r>
+      <w:r>
+        <w:t xml:space="preserve">Instead, it treats the generating program as an arbitrary, complex algorithm. The scientific objective is to determine whether an LLM, a third-party pattern-recognition system, can detect the subtle statistical regularities produced by this algorithm and use them to perform a successful matching task. The findings speak to the profound capabilities of LLMs to find signal in noisy, high-dimensional data, regardless of the source’s theoretical basis.</w:t>
+      </w:r>
+    </w:p>
+    <w:bookmarkEnd w:id="10"/>
+    <w:bookmarkStart w:id="11" w:name="key-features"/>
+    <w:p>
+      <w:pPr>
+        <w:pStyle w:val="Heading2"/>
+      </w:pPr>
+      <w:r>
+        <w:t xml:space="preserve">Key Features</w:t>
+      </w:r>
+    </w:p>
+    <w:p>
+      <w:pPr>
+        <w:pStyle w:val="Compact"/>
+        <w:numPr>
+          <w:ilvl w:val="0"/>
+          <w:numId w:val="1002"/>
+        </w:numPr>
+      </w:pPr>
+      <w:r>
+        <w:rPr>
+          <w:b/>
+          <w:bCs/>
+        </w:rPr>
+        <w:t xml:space="preserve">Automated Experiment Runner</w:t>
+      </w:r>
+      <w:r>
+        <w:t xml:space="preserve">: A single command executes an entire experiment, running dozens of replications, each with hundreds of trials.</w:t>
+      </w:r>
+    </w:p>
+    <w:p>
+      <w:pPr>
+        <w:pStyle w:val="Compact"/>
+        <w:numPr>
+          <w:ilvl w:val="0"/>
+          <w:numId w:val="1002"/>
+        </w:numPr>
+      </w:pPr>
+      <w:r>
+        <w:rPr>
+          <w:b/>
+          <w:bCs/>
+        </w:rPr>
         <w:t xml:space="preserve">Standardized, Reproducible Reporting</w:t>
       </w:r>
       <w:r>
@@ -101,7 +203,7 @@
         <w:pStyle w:val="Compact"/>
         <w:numPr>
           <w:ilvl w:val="0"/>
-          <w:numId w:val="1001"/>
+          <w:numId w:val="1002"/>
         </w:numPr>
       </w:pPr>
       <w:r>
@@ -135,7 +237,7 @@
         <w:pStyle w:val="Compact"/>
         <w:numPr>
           <w:ilvl w:val="0"/>
-          <w:numId w:val="1001"/>
+          <w:numId w:val="1002"/>
         </w:numPr>
       </w:pPr>
       <w:r>
@@ -184,7 +286,7 @@
         <w:pStyle w:val="Compact"/>
         <w:numPr>
           <w:ilvl w:val="0"/>
-          <w:numId w:val="1001"/>
+          <w:numId w:val="1002"/>
         </w:numPr>
       </w:pPr>
       <w:r>
@@ -203,6 +305,89 @@
         <w:pStyle w:val="Compact"/>
         <w:numPr>
           <w:ilvl w:val="1"/>
+          <w:numId w:val="1003"/>
+        </w:numPr>
+      </w:pPr>
+      <w:r>
+        <w:rPr>
+          <w:b/>
+          <w:bCs/>
+        </w:rPr>
+        <w:t xml:space="preserve">Reprocessing Engine</w:t>
+      </w:r>
+      <w:r>
+        <w:t xml:space="preserve">: The main runner has a</w:t>
+      </w:r>
+      <w:r>
+        <w:t xml:space="preserve"> </w:t>
+      </w:r>
+      <w:r>
+        <w:rPr>
+          <w:rStyle w:val="VerbatimChar"/>
+        </w:rPr>
+        <w:t xml:space="preserve">--reprocess</w:t>
+      </w:r>
+      <w:r>
+        <w:t xml:space="preserve"> </w:t>
+      </w:r>
+      <w:r>
+        <w:t xml:space="preserve">mode to re-run the analysis stages on existing experimental data, with a</w:t>
+      </w:r>
+      <w:r>
+        <w:t xml:space="preserve"> </w:t>
+      </w:r>
+      <w:r>
+        <w:rPr>
+          <w:rStyle w:val="VerbatimChar"/>
+        </w:rPr>
+        <w:t xml:space="preserve">--depth</w:t>
+      </w:r>
+      <w:r>
+        <w:t xml:space="preserve"> </w:t>
+      </w:r>
+      <w:r>
+        <w:t xml:space="preserve">parameter for recursive scanning. You can even add or override run notes during reprocessing.</w:t>
+      </w:r>
+    </w:p>
+    <w:p>
+      <w:pPr>
+        <w:pStyle w:val="Compact"/>
+        <w:numPr>
+          <w:ilvl w:val="1"/>
+          <w:numId w:val="1003"/>
+        </w:numPr>
+      </w:pPr>
+      <w:r>
+        <w:rPr>
+          <w:b/>
+          <w:bCs/>
+        </w:rPr>
+        <w:t xml:space="preserve">Configuration Restoration</w:t>
+      </w:r>
+      <w:r>
+        <w:t xml:space="preserve">: Includes utilities to reverse-engineer and archive</w:t>
+      </w:r>
+      <w:r>
+        <w:t xml:space="preserve"> </w:t>
+      </w:r>
+      <w:r>
+        <w:rPr>
+          <w:rStyle w:val="VerbatimChar"/>
+        </w:rPr>
+        <w:t xml:space="preserve">config.ini</w:t>
+      </w:r>
+      <w:r>
+        <w:t xml:space="preserve"> </w:t>
+      </w:r>
+      <w:r>
+        <w:t xml:space="preserve">files for historical data that was generated before the auto-archiving feature was implemented.</w:t>
+      </w:r>
+    </w:p>
+    <w:p>
+      <w:pPr>
+        <w:pStyle w:val="Compact"/>
+        <w:numPr>
+          <w:ilvl w:val="0"/>
           <w:numId w:val="1002"/>
         </w:numPr>
       </w:pPr>
@@ -211,47 +396,90 @@
           <w:b/>
           <w:bCs/>
         </w:rPr>
-        <w:t xml:space="preserve">Reprocessing Engine</w:t>
-      </w:r>
-      <w:r>
-        <w:t xml:space="preserve">: The main runner has a</w:t>
-      </w:r>
-      <w:r>
-        <w:t xml:space="preserve"> </w:t>
-      </w:r>
-      <w:r>
-        <w:rPr>
-          <w:rStyle w:val="VerbatimChar"/>
-        </w:rPr>
-        <w:t xml:space="preserve">--reprocess</w:t>
-      </w:r>
-      <w:r>
-        <w:t xml:space="preserve"> </w:t>
-      </w:r>
-      <w:r>
-        <w:t xml:space="preserve">mode to re-run the analysis stages on existing experimental data, with a</w:t>
-      </w:r>
-      <w:r>
-        <w:t xml:space="preserve"> </w:t>
-      </w:r>
-      <w:r>
-        <w:rPr>
-          <w:rStyle w:val="VerbatimChar"/>
-        </w:rPr>
-        <w:t xml:space="preserve">--depth</w:t>
-      </w:r>
-      <w:r>
-        <w:t xml:space="preserve"> </w:t>
-      </w:r>
-      <w:r>
-        <w:t xml:space="preserve">parameter for recursive scanning. You can even add or override run notes during reprocessing.</w:t>
-      </w:r>
-    </w:p>
-    <w:p>
-      <w:pPr>
-        <w:pStyle w:val="Compact"/>
-        <w:numPr>
-          <w:ilvl w:val="1"/>
+        <w:t xml:space="preserve">Hierarchical Analysis</w:t>
+      </w:r>
+      <w:r>
+        <w:t xml:space="preserve">: The</w:t>
+      </w:r>
+      <w:r>
+        <w:t xml:space="preserve"> </w:t>
+      </w:r>
+      <w:r>
+        <w:rPr>
+          <w:rStyle w:val="VerbatimChar"/>
+        </w:rPr>
+        <w:t xml:space="preserve">compile_results.py</w:t>
+      </w:r>
+      <w:r>
+        <w:t xml:space="preserve"> </w:t>
+      </w:r>
+      <w:r>
+        <w:t xml:space="preserve">script performs a bottom-up aggregation of all data. It now generates</w:t>
+      </w:r>
+      <w:r>
+        <w:t xml:space="preserve"> </w:t>
+      </w:r>
+      <w:r>
+        <w:rPr>
+          <w:b/>
+          <w:bCs/>
+        </w:rPr>
+        <w:t xml:space="preserve">level-aware summary files</w:t>
+      </w:r>
+      <w:r>
+        <w:t xml:space="preserve">:</w:t>
+      </w:r>
+      <w:r>
+        <w:t xml:space="preserve"> </w:t>
+      </w:r>
+      <w:r>
+        <w:rPr>
+          <w:rStyle w:val="VerbatimChar"/>
+        </w:rPr>
+        <w:t xml:space="preserve">REPLICATION_results.csv</w:t>
+      </w:r>
+      <w:r>
+        <w:t xml:space="preserve"> </w:t>
+      </w:r>
+      <w:r>
+        <w:t xml:space="preserve">in each replication folder,</w:t>
+      </w:r>
+      <w:r>
+        <w:t xml:space="preserve"> </w:t>
+      </w:r>
+      <w:r>
+        <w:rPr>
+          <w:rStyle w:val="VerbatimChar"/>
+        </w:rPr>
+        <w:t xml:space="preserve">EXPERIMENT_results.csv</w:t>
+      </w:r>
+      <w:r>
+        <w:t xml:space="preserve"> </w:t>
+      </w:r>
+      <w:r>
+        <w:t xml:space="preserve">at the experiment level, and a final master</w:t>
+      </w:r>
+      <w:r>
+        <w:t xml:space="preserve"> </w:t>
+      </w:r>
+      <w:r>
+        <w:rPr>
+          <w:rStyle w:val="VerbatimChar"/>
+        </w:rPr>
+        <w:t xml:space="preserve">STUDY_results.csv</w:t>
+      </w:r>
+      <w:r>
+        <w:t xml:space="preserve"> </w:t>
+      </w:r>
+      <w:r>
+        <w:t xml:space="preserve">at the top study level. This creates a fully auditable and easily navigable research archive.</w:t>
+      </w:r>
+    </w:p>
+    <w:p>
+      <w:pPr>
+        <w:pStyle w:val="Compact"/>
+        <w:numPr>
+          <w:ilvl w:val="0"/>
           <w:numId w:val="1002"/>
         </w:numPr>
       </w:pPr>
@@ -260,25 +488,40 @@
           <w:b/>
           <w:bCs/>
         </w:rPr>
-        <w:t xml:space="preserve">Configuration Restoration</w:t>
-      </w:r>
-      <w:r>
-        <w:t xml:space="preserve">: Includes utilities to reverse-engineer and archive</w:t>
-      </w:r>
-      <w:r>
-        <w:t xml:space="preserve"> </w:t>
-      </w:r>
-      <w:r>
-        <w:rPr>
-          <w:rStyle w:val="VerbatimChar"/>
-        </w:rPr>
-        <w:t xml:space="preserve">config.ini</w:t>
-      </w:r>
-      <w:r>
-        <w:t xml:space="preserve"> </w:t>
-      </w:r>
-      <w:r>
-        <w:t xml:space="preserve">files for historical data that was generated before the auto-archiving feature was implemented.</w:t>
+        <w:t xml:space="preserve">Streamlined ANOVA Workflow</w:t>
+      </w:r>
+      <w:r>
+        <w:t xml:space="preserve">: The final statistical analysis is now a simple two-step process.</w:t>
+      </w:r>
+      <w:r>
+        <w:t xml:space="preserve"> </w:t>
+      </w:r>
+      <w:r>
+        <w:rPr>
+          <w:rStyle w:val="VerbatimChar"/>
+        </w:rPr>
+        <w:t xml:space="preserve">compile_results.py</w:t>
+      </w:r>
+      <w:r>
+        <w:t xml:space="preserve"> </w:t>
+      </w:r>
+      <w:r>
+        <w:t xml:space="preserve">first prepares a master dataset, which</w:t>
+      </w:r>
+      <w:r>
+        <w:t xml:space="preserve"> </w:t>
+      </w:r>
+      <w:r>
+        <w:rPr>
+          <w:rStyle w:val="VerbatimChar"/>
+        </w:rPr>
+        <w:t xml:space="preserve">run_anova.py</w:t>
+      </w:r>
+      <w:r>
+        <w:t xml:space="preserve"> </w:t>
+      </w:r>
+      <w:r>
+        <w:t xml:space="preserve">then automatically finds and analyzes, generating tables and publication-quality plots using user-friendly display names for factors and metrics.</w:t>
       </w:r>
     </w:p>
     <w:p>
@@ -286,148 +529,7 @@
         <w:pStyle w:val="Compact"/>
         <w:numPr>
           <w:ilvl w:val="0"/>
-          <w:numId w:val="1001"/>
-        </w:numPr>
-      </w:pPr>
-      <w:r>
-        <w:rPr>
-          <w:b/>
-          <w:bCs/>
-        </w:rPr>
-        <w:t xml:space="preserve">Hierarchical Analysis</w:t>
-      </w:r>
-      <w:r>
-        <w:t xml:space="preserve">: The</w:t>
-      </w:r>
-      <w:r>
-        <w:t xml:space="preserve"> </w:t>
-      </w:r>
-      <w:r>
-        <w:rPr>
-          <w:rStyle w:val="VerbatimChar"/>
-        </w:rPr>
-        <w:t xml:space="preserve">compile_results.py</w:t>
-      </w:r>
-      <w:r>
-        <w:t xml:space="preserve"> </w:t>
-      </w:r>
-      <w:r>
-        <w:t xml:space="preserve">script performs a bottom-up aggregation of all data. It now generates</w:t>
-      </w:r>
-      <w:r>
-        <w:t xml:space="preserve"> </w:t>
-      </w:r>
-      <w:r>
-        <w:rPr>
-          <w:b/>
-          <w:bCs/>
-        </w:rPr>
-        <w:t xml:space="preserve">level-aware summary files</w:t>
-      </w:r>
-      <w:r>
-        <w:t xml:space="preserve">:</w:t>
-      </w:r>
-      <w:r>
-        <w:t xml:space="preserve"> </w:t>
-      </w:r>
-      <w:r>
-        <w:rPr>
-          <w:rStyle w:val="VerbatimChar"/>
-        </w:rPr>
-        <w:t xml:space="preserve">REPLICATION_results.csv</w:t>
-      </w:r>
-      <w:r>
-        <w:t xml:space="preserve"> </w:t>
-      </w:r>
-      <w:r>
-        <w:t xml:space="preserve">in each replication folder,</w:t>
-      </w:r>
-      <w:r>
-        <w:t xml:space="preserve"> </w:t>
-      </w:r>
-      <w:r>
-        <w:rPr>
-          <w:rStyle w:val="VerbatimChar"/>
-        </w:rPr>
-        <w:t xml:space="preserve">EXPERIMENT_results.csv</w:t>
-      </w:r>
-      <w:r>
-        <w:t xml:space="preserve"> </w:t>
-      </w:r>
-      <w:r>
-        <w:t xml:space="preserve">at the experiment level, and a final master</w:t>
-      </w:r>
-      <w:r>
-        <w:t xml:space="preserve"> </w:t>
-      </w:r>
-      <w:r>
-        <w:rPr>
-          <w:rStyle w:val="VerbatimChar"/>
-        </w:rPr>
-        <w:t xml:space="preserve">STUDY_results.csv</w:t>
-      </w:r>
-      <w:r>
-        <w:t xml:space="preserve"> </w:t>
-      </w:r>
-      <w:r>
-        <w:t xml:space="preserve">at the top study level. This creates a fully auditable and easily navigable research archive.</w:t>
-      </w:r>
-    </w:p>
-    <w:p>
-      <w:pPr>
-        <w:pStyle w:val="Compact"/>
-        <w:numPr>
-          <w:ilvl w:val="0"/>
-          <w:numId w:val="1001"/>
-        </w:numPr>
-      </w:pPr>
-      <w:r>
-        <w:rPr>
-          <w:b/>
-          <w:bCs/>
-        </w:rPr>
-        <w:t xml:space="preserve">Streamlined ANOVA Workflow</w:t>
-      </w:r>
-      <w:r>
-        <w:t xml:space="preserve">: The final statistical analysis is now a simple two-step process.</w:t>
-      </w:r>
-      <w:r>
-        <w:t xml:space="preserve"> </w:t>
-      </w:r>
-      <w:r>
-        <w:rPr>
-          <w:rStyle w:val="VerbatimChar"/>
-        </w:rPr>
-        <w:t xml:space="preserve">compile_results.py</w:t>
-      </w:r>
-      <w:r>
-        <w:t xml:space="preserve"> </w:t>
-      </w:r>
-      <w:r>
-        <w:t xml:space="preserve">first prepares a master dataset, which</w:t>
-      </w:r>
-      <w:r>
-        <w:t xml:space="preserve"> </w:t>
-      </w:r>
-      <w:r>
-        <w:rPr>
-          <w:rStyle w:val="VerbatimChar"/>
-        </w:rPr>
-        <w:t xml:space="preserve">run_anova.py</w:t>
-      </w:r>
-      <w:r>
-        <w:t xml:space="preserve"> </w:t>
-      </w:r>
-      <w:r>
-        <w:t xml:space="preserve">then automatically finds and analyzes, generating tables and publication-quality plots using user-friendly display names for factors and metrics.</w:t>
-      </w:r>
-    </w:p>
-    <w:p>
-      <w:pPr>
-        <w:pStyle w:val="Compact"/>
-        <w:numPr>
-          <w:ilvl w:val="0"/>
-          <w:numId w:val="1001"/>
+          <w:numId w:val="1002"/>
         </w:numPr>
       </w:pPr>
       <w:r>
@@ -471,8 +573,8 @@
         <w:t xml:space="preserve">flag is available to switch to real-time raw output for debugging.</w:t>
       </w:r>
     </w:p>
-    <w:bookmarkEnd w:id="10"/>
-    <w:bookmarkStart w:id="23" w:name="visual-architecture"/>
+    <w:bookmarkEnd w:id="11"/>
+    <w:bookmarkStart w:id="24" w:name="visual-architecture"/>
     <w:p>
       <w:pPr>
         <w:pStyle w:val="Heading2"/>
@@ -489,7 +591,7 @@
         <w:t xml:space="preserve">The project’s architecture can be understood through three different views: the code architecture, the data flow, and the experimental logic.</w:t>
       </w:r>
     </w:p>
-    <w:bookmarkStart w:id="14" w:name="code-architecture-diagram"/>
+    <w:bookmarkStart w:id="15" w:name="code-architecture-diagram"/>
     <w:p>
       <w:pPr>
         <w:pStyle w:val="Heading3"/>
@@ -515,18 +617,18 @@
           <wp:inline>
             <wp:extent cx="5334000" cy="1836964"/>
             <wp:effectExtent b="0" l="0" r="0" t="0"/>
-            <wp:docPr descr="" title="" id="12" name="Picture"/>
+            <wp:docPr descr="" title="" id="13" name="Picture"/>
             <a:graphic>
               <a:graphicData uri="http://schemas.openxmlformats.org/drawingml/2006/picture">
                 <pic:pic>
                   <pic:nvPicPr>
-                    <pic:cNvPr descr="docs/images/architecture_code.png" id="13" name="Picture"/>
+                    <pic:cNvPr descr="docs/images/architecture_code.png" id="14" name="Picture"/>
                     <pic:cNvPicPr>
                       <a:picLocks noChangeArrowheads="1" noChangeAspect="1"/>
                     </pic:cNvPicPr>
                   </pic:nvPicPr>
                   <pic:blipFill>
-                    <a:blip r:embed="rId11"/>
+                    <a:blip r:embed="rId12"/>
                     <a:stretch>
                       <a:fillRect/>
                     </a:stretch>
@@ -553,8 +655,8 @@
         </w:drawing>
       </w:r>
     </w:p>
-    <w:bookmarkEnd w:id="14"/>
-    <w:bookmarkStart w:id="18" w:name="data-flow-diagram"/>
+    <w:bookmarkEnd w:id="15"/>
+    <w:bookmarkStart w:id="19" w:name="data-flow-diagram"/>
     <w:p>
       <w:pPr>
         <w:pStyle w:val="Heading3"/>
@@ -580,18 +682,18 @@
           <wp:inline>
             <wp:extent cx="5334000" cy="3605892"/>
             <wp:effectExtent b="0" l="0" r="0" t="0"/>
-            <wp:docPr descr="" title="" id="16" name="Picture"/>
+            <wp:docPr descr="" title="" id="17" name="Picture"/>
             <a:graphic>
               <a:graphicData uri="http://schemas.openxmlformats.org/drawingml/2006/picture">
                 <pic:pic>
                   <pic:nvPicPr>
-                    <pic:cNvPr descr="docs/images/architecture_data_flow.png" id="17" name="Picture"/>
+                    <pic:cNvPr descr="docs/images/architecture_data_flow.png" id="18" name="Picture"/>
                     <pic:cNvPicPr>
                       <a:picLocks noChangeArrowheads="1" noChangeAspect="1"/>
                     </pic:cNvPicPr>
                   </pic:nvPicPr>
                   <pic:blipFill>
-                    <a:blip r:embed="rId15"/>
+                    <a:blip r:embed="rId16"/>
                     <a:stretch>
                       <a:fillRect/>
                     </a:stretch>
@@ -618,8 +720,8 @@
         </w:drawing>
       </w:r>
     </w:p>
-    <w:bookmarkEnd w:id="18"/>
-    <w:bookmarkStart w:id="22" w:name="experimental-logic-flowchart"/>
+    <w:bookmarkEnd w:id="19"/>
+    <w:bookmarkStart w:id="23" w:name="experimental-logic-flowchart"/>
     <w:p>
       <w:pPr>
         <w:pStyle w:val="Heading3"/>
@@ -645,18 +747,18 @@
           <wp:inline>
             <wp:extent cx="5334000" cy="653142"/>
             <wp:effectExtent b="0" l="0" r="0" t="0"/>
-            <wp:docPr descr="" title="" id="20" name="Picture"/>
+            <wp:docPr descr="" title="" id="21" name="Picture"/>
             <a:graphic>
               <a:graphicData uri="http://schemas.openxmlformats.org/drawingml/2006/picture">
                 <pic:pic>
                   <pic:nvPicPr>
-                    <pic:cNvPr descr="docs/images/architecture_experimental_logic.png" id="21" name="Picture"/>
+                    <pic:cNvPr descr="docs/images/architecture_experimental_logic.png" id="22" name="Picture"/>
                     <pic:cNvPicPr>
                       <a:picLocks noChangeArrowheads="1" noChangeAspect="1"/>
                     </pic:cNvPicPr>
                   </pic:nvPicPr>
                   <pic:blipFill>
-                    <a:blip r:embed="rId19"/>
+                    <a:blip r:embed="rId20"/>
                     <a:stretch>
                       <a:fillRect/>
                     </a:stretch>
@@ -683,9 +785,9 @@
         </w:drawing>
       </w:r>
     </w:p>
-    <w:bookmarkEnd w:id="22"/>
     <w:bookmarkEnd w:id="23"/>
-    <w:bookmarkStart w:id="27" w:name="project-structure"/>
+    <w:bookmarkEnd w:id="24"/>
+    <w:bookmarkStart w:id="28" w:name="project-structure"/>
     <w:p>
       <w:pPr>
         <w:pStyle w:val="Heading2"/>
@@ -707,7 +809,7 @@
         <w:pStyle w:val="Compact"/>
         <w:numPr>
           <w:ilvl w:val="0"/>
-          <w:numId w:val="1003"/>
+          <w:numId w:val="1004"/>
         </w:numPr>
       </w:pPr>
       <w:r>
@@ -735,7 +837,7 @@
         <w:pStyle w:val="Compact"/>
         <w:numPr>
           <w:ilvl w:val="0"/>
-          <w:numId w:val="1003"/>
+          <w:numId w:val="1004"/>
         </w:numPr>
       </w:pPr>
       <w:r>
@@ -763,7 +865,7 @@
         <w:pStyle w:val="Compact"/>
         <w:numPr>
           <w:ilvl w:val="0"/>
-          <w:numId w:val="1003"/>
+          <w:numId w:val="1004"/>
         </w:numPr>
       </w:pPr>
       <w:r>
@@ -782,7 +884,7 @@
         <w:pStyle w:val="Compact"/>
         <w:numPr>
           <w:ilvl w:val="0"/>
-          <w:numId w:val="1003"/>
+          <w:numId w:val="1004"/>
         </w:numPr>
       </w:pPr>
       <w:r>
@@ -813,18 +915,18 @@
           <wp:inline>
             <wp:extent cx="5334000" cy="2181086"/>
             <wp:effectExtent b="0" l="0" r="0" t="0"/>
-            <wp:docPr descr="" title="" id="25" name="Picture"/>
+            <wp:docPr descr="" title="" id="26" name="Picture"/>
             <a:graphic>
               <a:graphicData uri="http://schemas.openxmlformats.org/drawingml/2006/picture">
                 <pic:pic>
                   <pic:nvPicPr>
-                    <pic:cNvPr descr="docs/images/project_structure.png" id="26" name="Picture"/>
+                    <pic:cNvPr descr="docs/images/project_structure.png" id="27" name="Picture"/>
                     <pic:cNvPicPr>
                       <a:picLocks noChangeArrowheads="1" noChangeAspect="1"/>
                     </pic:cNvPicPr>
                   </pic:nvPicPr>
                   <pic:blipFill>
-                    <a:blip r:embed="rId24"/>
+                    <a:blip r:embed="rId25"/>
                     <a:stretch>
                       <a:fillRect/>
                     </a:stretch>
@@ -851,8 +953,8 @@
         </w:drawing>
       </w:r>
     </w:p>
-    <w:bookmarkEnd w:id="27"/>
-    <w:bookmarkStart w:id="28" w:name="setup-and-installation"/>
+    <w:bookmarkEnd w:id="28"/>
+    <w:bookmarkStart w:id="29" w:name="setup-and-installation"/>
     <w:p>
       <w:pPr>
         <w:pStyle w:val="Heading2"/>
@@ -889,7 +991,7 @@
       <w:pPr>
         <w:numPr>
           <w:ilvl w:val="0"/>
-          <w:numId w:val="1004"/>
+          <w:numId w:val="1005"/>
         </w:numPr>
       </w:pPr>
       <w:r>
@@ -1026,7 +1128,7 @@
       <w:pPr>
         <w:numPr>
           <w:ilvl w:val="0"/>
-          <w:numId w:val="1004"/>
+          <w:numId w:val="1005"/>
         </w:numPr>
       </w:pPr>
       <w:r>
@@ -1083,83 +1185,11 @@
         <w:pStyle w:val="Compact"/>
         <w:numPr>
           <w:ilvl w:val="1"/>
-          <w:numId w:val="1005"/>
+          <w:numId w:val="1006"/>
         </w:numPr>
       </w:pPr>
       <w:r>
         <w:t xml:space="preserve">Detects your Python version.</w:t>
-      </w:r>
-    </w:p>
-    <w:p>
-      <w:pPr>
-        <w:pStyle w:val="Compact"/>
-        <w:numPr>
-          <w:ilvl w:val="1"/>
-          <w:numId w:val="1005"/>
-        </w:numPr>
-      </w:pPr>
-      <w:r>
-        <w:t xml:space="preserve">Creates a local virtual environment in the project’s</w:t>
-      </w:r>
-      <w:r>
-        <w:t xml:space="preserve"> </w:t>
-      </w:r>
-      <w:r>
-        <w:rPr>
-          <w:rStyle w:val="VerbatimChar"/>
-        </w:rPr>
-        <w:t xml:space="preserve">.venv</w:t>
-      </w:r>
-      <w:r>
-        <w:t xml:space="preserve"> </w:t>
-      </w:r>
-      <w:r>
-        <w:t xml:space="preserve">folder.</w:t>
-      </w:r>
-    </w:p>
-    <w:p>
-      <w:pPr>
-        <w:pStyle w:val="Compact"/>
-        <w:numPr>
-          <w:ilvl w:val="1"/>
-          <w:numId w:val="1005"/>
-        </w:numPr>
-      </w:pPr>
-      <w:r>
-        <w:t xml:space="preserve">Installs all required packages from the</w:t>
-      </w:r>
-      <w:r>
-        <w:t xml:space="preserve"> </w:t>
-      </w:r>
-      <w:r>
-        <w:rPr>
-          <w:rStyle w:val="VerbatimChar"/>
-        </w:rPr>
-        <w:t xml:space="preserve">pdm.lock</w:t>
-      </w:r>
-      <w:r>
-        <w:t xml:space="preserve"> </w:t>
-      </w:r>
-      <w:r>
-        <w:t xml:space="preserve">file for a reproducible setup.</w:t>
-      </w:r>
-    </w:p>
-    <w:p>
-      <w:pPr>
-        <w:numPr>
-          <w:ilvl w:val="0"/>
-          <w:numId w:val="1004"/>
-        </w:numPr>
-      </w:pPr>
-      <w:r>
-        <w:rPr>
-          <w:b/>
-          <w:bCs/>
-        </w:rPr>
-        <w:t xml:space="preserve">Configure API Key</w:t>
-      </w:r>
-      <w:r>
-        <w:t xml:space="preserve">:</w:t>
       </w:r>
     </w:p>
     <w:p>
@@ -1171,22 +1201,22 @@
         </w:numPr>
       </w:pPr>
       <w:r>
-        <w:t xml:space="preserve">Create a file named</w:t>
-      </w:r>
-      <w:r>
-        <w:t xml:space="preserve"> </w:t>
-      </w:r>
-      <w:r>
-        <w:rPr>
-          <w:rStyle w:val="VerbatimChar"/>
-        </w:rPr>
-        <w:t xml:space="preserve">.env</w:t>
-      </w:r>
-      <w:r>
-        <w:t xml:space="preserve"> </w:t>
-      </w:r>
-      <w:r>
-        <w:t xml:space="preserve">in the project root.</w:t>
+        <w:t xml:space="preserve">Creates a local virtual environment in the project’s</w:t>
+      </w:r>
+      <w:r>
+        <w:t xml:space="preserve"> </w:t>
+      </w:r>
+      <w:r>
+        <w:rPr>
+          <w:rStyle w:val="VerbatimChar"/>
+        </w:rPr>
+        <w:t xml:space="preserve">.venv</w:t>
+      </w:r>
+      <w:r>
+        <w:t xml:space="preserve"> </w:t>
+      </w:r>
+      <w:r>
+        <w:t xml:space="preserve">folder.</w:t>
       </w:r>
     </w:p>
     <w:p>
@@ -1198,6 +1228,78 @@
         </w:numPr>
       </w:pPr>
       <w:r>
+        <w:t xml:space="preserve">Installs all required packages from the</w:t>
+      </w:r>
+      <w:r>
+        <w:t xml:space="preserve"> </w:t>
+      </w:r>
+      <w:r>
+        <w:rPr>
+          <w:rStyle w:val="VerbatimChar"/>
+        </w:rPr>
+        <w:t xml:space="preserve">pdm.lock</w:t>
+      </w:r>
+      <w:r>
+        <w:t xml:space="preserve"> </w:t>
+      </w:r>
+      <w:r>
+        <w:t xml:space="preserve">file for a reproducible setup.</w:t>
+      </w:r>
+    </w:p>
+    <w:p>
+      <w:pPr>
+        <w:numPr>
+          <w:ilvl w:val="0"/>
+          <w:numId w:val="1005"/>
+        </w:numPr>
+      </w:pPr>
+      <w:r>
+        <w:rPr>
+          <w:b/>
+          <w:bCs/>
+        </w:rPr>
+        <w:t xml:space="preserve">Configure API Key</w:t>
+      </w:r>
+      <w:r>
+        <w:t xml:space="preserve">:</w:t>
+      </w:r>
+    </w:p>
+    <w:p>
+      <w:pPr>
+        <w:pStyle w:val="Compact"/>
+        <w:numPr>
+          <w:ilvl w:val="1"/>
+          <w:numId w:val="1007"/>
+        </w:numPr>
+      </w:pPr>
+      <w:r>
+        <w:t xml:space="preserve">Create a file named</w:t>
+      </w:r>
+      <w:r>
+        <w:t xml:space="preserve"> </w:t>
+      </w:r>
+      <w:r>
+        <w:rPr>
+          <w:rStyle w:val="VerbatimChar"/>
+        </w:rPr>
+        <w:t xml:space="preserve">.env</w:t>
+      </w:r>
+      <w:r>
+        <w:t xml:space="preserve"> </w:t>
+      </w:r>
+      <w:r>
+        <w:t xml:space="preserve">in the project root.</w:t>
+      </w:r>
+    </w:p>
+    <w:p>
+      <w:pPr>
+        <w:pStyle w:val="Compact"/>
+        <w:numPr>
+          <w:ilvl w:val="1"/>
+          <w:numId w:val="1007"/>
+        </w:numPr>
+      </w:pPr>
+      <w:r>
         <w:t xml:space="preserve">Add your API key:</w:t>
       </w:r>
       <w:r>
@@ -1245,8 +1347,8 @@
         <w:t xml:space="preserve">.</w:t>
       </w:r>
     </w:p>
-    <w:bookmarkEnd w:id="28"/>
-    <w:bookmarkStart w:id="33" w:name="configuration-config.ini"/>
+    <w:bookmarkEnd w:id="29"/>
+    <w:bookmarkStart w:id="34" w:name="configuration-config.ini"/>
     <w:p>
       <w:pPr>
         <w:pStyle w:val="Heading2"/>
@@ -1287,128 +1389,13 @@
         <w:t xml:space="preserve">file is the central hub for defining all parameters for your experiments. The pipeline automatically archives this file with the results for guaranteed reproducibility.</w:t>
       </w:r>
     </w:p>
-    <w:bookmarkStart w:id="29" w:name="display-name-settings"/>
+    <w:bookmarkStart w:id="30" w:name="display-name-settings"/>
     <w:p>
       <w:pPr>
         <w:pStyle w:val="Heading3"/>
       </w:pPr>
       <w:r>
         <w:t xml:space="preserve">Display Name Settings</w:t>
-      </w:r>
-    </w:p>
-    <w:p>
-      <w:pPr>
-        <w:pStyle w:val="Compact"/>
-        <w:numPr>
-          <w:ilvl w:val="0"/>
-          <w:numId w:val="1007"/>
-        </w:numPr>
-      </w:pPr>
-      <w:r>
-        <w:rPr>
-          <w:rStyle w:val="VerbatimChar"/>
-          <w:b/>
-          <w:bCs/>
-        </w:rPr>
-        <w:t xml:space="preserve">[ModelDisplayNames]</w:t>
-      </w:r>
-      <w:r>
-        <w:t xml:space="preserve">: Maps sanitized model names to friendly names (e.g.,</w:t>
-      </w:r>
-      <w:r>
-        <w:t xml:space="preserve"> </w:t>
-      </w:r>
-      <w:r>
-        <w:rPr>
-          <w:rStyle w:val="VerbatimChar"/>
-        </w:rPr>
-        <w:t xml:space="preserve">meta-llama-4-maverick = Llama 4 Maverick</w:t>
-      </w:r>
-      <w:r>
-        <w:t xml:space="preserve">).</w:t>
-      </w:r>
-    </w:p>
-    <w:p>
-      <w:pPr>
-        <w:pStyle w:val="Compact"/>
-        <w:numPr>
-          <w:ilvl w:val="0"/>
-          <w:numId w:val="1007"/>
-        </w:numPr>
-      </w:pPr>
-      <w:r>
-        <w:rPr>
-          <w:rStyle w:val="VerbatimChar"/>
-          <w:b/>
-          <w:bCs/>
-        </w:rPr>
-        <w:t xml:space="preserve">[FactorDisplayNames]</w:t>
-      </w:r>
-      <w:r>
-        <w:t xml:space="preserve">: Maps factor names to plot labels (e.g.,</w:t>
-      </w:r>
-      <w:r>
-        <w:t xml:space="preserve"> </w:t>
-      </w:r>
-      <w:r>
-        <w:rPr>
-          <w:rStyle w:val="VerbatimChar"/>
-        </w:rPr>
-        <w:t xml:space="preserve">mapping_strategy = Mapping Strategy</w:t>
-      </w:r>
-      <w:r>
-        <w:t xml:space="preserve">).</w:t>
-      </w:r>
-    </w:p>
-    <w:p>
-      <w:pPr>
-        <w:pStyle w:val="Compact"/>
-        <w:numPr>
-          <w:ilvl w:val="0"/>
-          <w:numId w:val="1007"/>
-        </w:numPr>
-      </w:pPr>
-      <w:r>
-        <w:rPr>
-          <w:rStyle w:val="VerbatimChar"/>
-          <w:b/>
-          <w:bCs/>
-        </w:rPr>
-        <w:t xml:space="preserve">[MetricDisplayNames]</w:t>
-      </w:r>
-      <w:r>
-        <w:t xml:space="preserve">: Maps metric names to plot titles (e.g.,</w:t>
-      </w:r>
-      <w:r>
-        <w:t xml:space="preserve"> </w:t>
-      </w:r>
-      <w:r>
-        <w:rPr>
-          <w:rStyle w:val="VerbatimChar"/>
-        </w:rPr>
-        <w:t xml:space="preserve">mean_mrr = Mean Reciprocal Rank (MRR)</w:t>
-      </w:r>
-      <w:r>
-        <w:t xml:space="preserve">).</w:t>
-      </w:r>
-    </w:p>
-    <w:bookmarkEnd w:id="29"/>
-    <w:bookmarkStart w:id="30" w:name="experiment-settings-study"/>
-    <w:p>
-      <w:pPr>
-        <w:pStyle w:val="Heading3"/>
-      </w:pPr>
-      <w:r>
-        <w:t xml:space="preserve">Experiment Settings (</w:t>
-      </w:r>
-      <w:r>
-        <w:rPr>
-          <w:rStyle w:val="VerbatimChar"/>
-        </w:rPr>
-        <w:t xml:space="preserve">[Study]</w:t>
-      </w:r>
-      <w:r>
-        <w:t xml:space="preserve">)</w:t>
       </w:r>
     </w:p>
     <w:p>
@@ -1425,19 +1412,19 @@
           <w:b/>
           <w:bCs/>
         </w:rPr>
-        <w:t xml:space="preserve">num_replications</w:t>
-      </w:r>
-      <w:r>
-        <w:t xml:space="preserve">: The number of times the experiment will be repeated (e.g.,</w:t>
-      </w:r>
-      <w:r>
-        <w:t xml:space="preserve"> </w:t>
-      </w:r>
-      <w:r>
-        <w:rPr>
-          <w:rStyle w:val="VerbatimChar"/>
-        </w:rPr>
-        <w:t xml:space="preserve">30</w:t>
+        <w:t xml:space="preserve">[ModelDisplayNames]</w:t>
+      </w:r>
+      <w:r>
+        <w:t xml:space="preserve">: Maps sanitized model names to friendly names (e.g.,</w:t>
+      </w:r>
+      <w:r>
+        <w:t xml:space="preserve"> </w:t>
+      </w:r>
+      <w:r>
+        <w:rPr>
+          <w:rStyle w:val="VerbatimChar"/>
+        </w:rPr>
+        <w:t xml:space="preserve">meta-llama-4-maverick = Llama 4 Maverick</w:t>
       </w:r>
       <w:r>
         <w:t xml:space="preserve">).</w:t>
@@ -1457,53 +1444,70 @@
           <w:b/>
           <w:bCs/>
         </w:rPr>
-        <w:t xml:space="preserve">mapping_strategy</w:t>
-      </w:r>
-      <w:r>
-        <w:t xml:space="preserve">: A key experimental variable. Can be</w:t>
-      </w:r>
-      <w:r>
-        <w:t xml:space="preserve"> </w:t>
-      </w:r>
-      <w:r>
-        <w:rPr>
-          <w:rStyle w:val="VerbatimChar"/>
-        </w:rPr>
-        <w:t xml:space="preserve">correct</w:t>
-      </w:r>
-      <w:r>
-        <w:t xml:space="preserve"> </w:t>
-      </w:r>
-      <w:r>
-        <w:t xml:space="preserve">or</w:t>
-      </w:r>
-      <w:r>
-        <w:t xml:space="preserve"> </w:t>
-      </w:r>
-      <w:r>
-        <w:rPr>
-          <w:rStyle w:val="VerbatimChar"/>
-        </w:rPr>
-        <w:t xml:space="preserve">random</w:t>
-      </w:r>
-      <w:r>
-        <w:t xml:space="preserve">.</w:t>
+        <w:t xml:space="preserve">[FactorDisplayNames]</w:t>
+      </w:r>
+      <w:r>
+        <w:t xml:space="preserve">: Maps factor names to plot labels (e.g.,</w:t>
+      </w:r>
+      <w:r>
+        <w:t xml:space="preserve"> </w:t>
+      </w:r>
+      <w:r>
+        <w:rPr>
+          <w:rStyle w:val="VerbatimChar"/>
+        </w:rPr>
+        <w:t xml:space="preserve">mapping_strategy = Mapping Strategy</w:t>
+      </w:r>
+      <w:r>
+        <w:t xml:space="preserve">).</w:t>
+      </w:r>
+    </w:p>
+    <w:p>
+      <w:pPr>
+        <w:pStyle w:val="Compact"/>
+        <w:numPr>
+          <w:ilvl w:val="0"/>
+          <w:numId w:val="1008"/>
+        </w:numPr>
+      </w:pPr>
+      <w:r>
+        <w:rPr>
+          <w:rStyle w:val="VerbatimChar"/>
+          <w:b/>
+          <w:bCs/>
+        </w:rPr>
+        <w:t xml:space="preserve">[MetricDisplayNames]</w:t>
+      </w:r>
+      <w:r>
+        <w:t xml:space="preserve">: Maps metric names to plot titles (e.g.,</w:t>
+      </w:r>
+      <w:r>
+        <w:t xml:space="preserve"> </w:t>
+      </w:r>
+      <w:r>
+        <w:rPr>
+          <w:rStyle w:val="VerbatimChar"/>
+        </w:rPr>
+        <w:t xml:space="preserve">mean_mrr = Mean Reciprocal Rank (MRR)</w:t>
+      </w:r>
+      <w:r>
+        <w:t xml:space="preserve">).</w:t>
       </w:r>
     </w:p>
     <w:bookmarkEnd w:id="30"/>
-    <w:bookmarkStart w:id="31" w:name="llm-settings-llm"/>
+    <w:bookmarkStart w:id="31" w:name="experiment-settings-study"/>
     <w:p>
       <w:pPr>
         <w:pStyle w:val="Heading3"/>
       </w:pPr>
       <w:r>
-        <w:t xml:space="preserve">LLM Settings (</w:t>
-      </w:r>
-      <w:r>
-        <w:rPr>
-          <w:rStyle w:val="VerbatimChar"/>
-        </w:rPr>
-        <w:t xml:space="preserve">[LLM]</w:t>
+        <w:t xml:space="preserve">Experiment Settings (</w:t>
+      </w:r>
+      <w:r>
+        <w:rPr>
+          <w:rStyle w:val="VerbatimChar"/>
+        </w:rPr>
+        <w:t xml:space="preserve">[Study]</w:t>
       </w:r>
       <w:r>
         <w:t xml:space="preserve">)</w:t>
@@ -1523,38 +1527,85 @@
           <w:b/>
           <w:bCs/>
         </w:rPr>
-        <w:t xml:space="preserve">model_name</w:t>
-      </w:r>
-      <w:r>
-        <w:t xml:space="preserve">: The API identifier for the LLM to be tested (e.g.,</w:t>
-      </w:r>
-      <w:r>
-        <w:t xml:space="preserve"> </w:t>
-      </w:r>
-      <w:r>
-        <w:rPr>
-          <w:rStyle w:val="VerbatimChar"/>
-        </w:rPr>
-        <w:t xml:space="preserve">mistralai/mistral-small-3.1-24b-instruct</w:t>
+        <w:t xml:space="preserve">num_replications</w:t>
+      </w:r>
+      <w:r>
+        <w:t xml:space="preserve">: The number of times the experiment will be repeated (e.g.,</w:t>
+      </w:r>
+      <w:r>
+        <w:t xml:space="preserve"> </w:t>
+      </w:r>
+      <w:r>
+        <w:rPr>
+          <w:rStyle w:val="VerbatimChar"/>
+        </w:rPr>
+        <w:t xml:space="preserve">30</w:t>
       </w:r>
       <w:r>
         <w:t xml:space="preserve">).</w:t>
       </w:r>
     </w:p>
+    <w:p>
+      <w:pPr>
+        <w:pStyle w:val="Compact"/>
+        <w:numPr>
+          <w:ilvl w:val="0"/>
+          <w:numId w:val="1009"/>
+        </w:numPr>
+      </w:pPr>
+      <w:r>
+        <w:rPr>
+          <w:rStyle w:val="VerbatimChar"/>
+          <w:b/>
+          <w:bCs/>
+        </w:rPr>
+        <w:t xml:space="preserve">mapping_strategy</w:t>
+      </w:r>
+      <w:r>
+        <w:t xml:space="preserve">: A key experimental variable. Can be</w:t>
+      </w:r>
+      <w:r>
+        <w:t xml:space="preserve"> </w:t>
+      </w:r>
+      <w:r>
+        <w:rPr>
+          <w:rStyle w:val="VerbatimChar"/>
+        </w:rPr>
+        <w:t xml:space="preserve">correct</w:t>
+      </w:r>
+      <w:r>
+        <w:t xml:space="preserve"> </w:t>
+      </w:r>
+      <w:r>
+        <w:t xml:space="preserve">or</w:t>
+      </w:r>
+      <w:r>
+        <w:t xml:space="preserve"> </w:t>
+      </w:r>
+      <w:r>
+        <w:rPr>
+          <w:rStyle w:val="VerbatimChar"/>
+        </w:rPr>
+        <w:t xml:space="preserve">random</w:t>
+      </w:r>
+      <w:r>
+        <w:t xml:space="preserve">.</w:t>
+      </w:r>
+    </w:p>
     <w:bookmarkEnd w:id="31"/>
-    <w:bookmarkStart w:id="32" w:name="analysis-settings-analysis"/>
+    <w:bookmarkStart w:id="32" w:name="llm-settings-llm"/>
     <w:p>
       <w:pPr>
         <w:pStyle w:val="Heading3"/>
       </w:pPr>
       <w:r>
-        <w:t xml:space="preserve">Analysis Settings (</w:t>
-      </w:r>
-      <w:r>
-        <w:rPr>
-          <w:rStyle w:val="VerbatimChar"/>
-        </w:rPr>
-        <w:t xml:space="preserve">[Analysis]</w:t>
+        <w:t xml:space="preserve">LLM Settings (</w:t>
+      </w:r>
+      <w:r>
+        <w:rPr>
+          <w:rStyle w:val="VerbatimChar"/>
+        </w:rPr>
+        <w:t xml:space="preserve">[LLM]</w:t>
       </w:r>
       <w:r>
         <w:t xml:space="preserve">)</w:t>
@@ -1574,89 +1625,46 @@
           <w:b/>
           <w:bCs/>
         </w:rPr>
-        <w:t xml:space="preserve">min_valid_response_threshold</w:t>
-      </w:r>
-      <w:r>
-        <w:t xml:space="preserve">: Minimum average number of valid responses (</w:t>
-      </w:r>
-      <w:r>
-        <w:rPr>
-          <w:rStyle w:val="VerbatimChar"/>
-        </w:rPr>
-        <w:t xml:space="preserve">n_valid_responses</w:t>
-      </w:r>
-      <w:r>
-        <w:t xml:space="preserve">) for an experiment to be included in the final analysis. Set to</w:t>
-      </w:r>
-      <w:r>
-        <w:t xml:space="preserve"> </w:t>
-      </w:r>
-      <w:r>
-        <w:rPr>
-          <w:rStyle w:val="VerbatimChar"/>
-        </w:rPr>
-        <w:t xml:space="preserve">0</w:t>
-      </w:r>
-      <w:r>
-        <w:t xml:space="preserve"> </w:t>
-      </w:r>
-      <w:r>
-        <w:t xml:space="preserve">to disable.</w:t>
+        <w:t xml:space="preserve">model_name</w:t>
+      </w:r>
+      <w:r>
+        <w:t xml:space="preserve">: The API identifier for the LLM to be tested (e.g.,</w:t>
+      </w:r>
+      <w:r>
+        <w:t xml:space="preserve"> </w:t>
+      </w:r>
+      <w:r>
+        <w:rPr>
+          <w:rStyle w:val="VerbatimChar"/>
+        </w:rPr>
+        <w:t xml:space="preserve">mistralai/mistral-small-3.1-24b-instruct</w:t>
+      </w:r>
+      <w:r>
+        <w:t xml:space="preserve">).</w:t>
       </w:r>
     </w:p>
     <w:bookmarkEnd w:id="32"/>
-    <w:bookmarkEnd w:id="33"/>
-    <w:bookmarkStart w:id="36" w:name="standard-workflow"/>
-    <w:p>
-      <w:pPr>
-        <w:pStyle w:val="Heading2"/>
-      </w:pPr>
-      <w:r>
-        <w:t xml:space="preserve">Standard Workflow</w:t>
-      </w:r>
-    </w:p>
-    <w:p>
-      <w:pPr>
-        <w:pStyle w:val="FirstParagraph"/>
-      </w:pPr>
-      <w:r>
-        <w:t xml:space="preserve">The workflow is designed to be fully automated.</w:t>
-      </w:r>
-    </w:p>
-    <w:bookmarkStart w:id="34" w:name="phase-1-running-experiments"/>
+    <w:bookmarkStart w:id="33" w:name="analysis-settings-analysis"/>
     <w:p>
       <w:pPr>
         <w:pStyle w:val="Heading3"/>
       </w:pPr>
       <w:r>
-        <w:t xml:space="preserve">Phase 1: Running Experiments</w:t>
-      </w:r>
-    </w:p>
-    <w:p>
-      <w:pPr>
-        <w:pStyle w:val="FirstParagraph"/>
-      </w:pPr>
-      <w:r>
-        <w:t xml:space="preserve">The</w:t>
-      </w:r>
-      <w:r>
-        <w:t xml:space="preserve"> </w:t>
-      </w:r>
-      <w:r>
-        <w:rPr>
-          <w:rStyle w:val="VerbatimChar"/>
-        </w:rPr>
-        <w:t xml:space="preserve">run_experiment.ps1</w:t>
-      </w:r>
-      <w:r>
-        <w:t xml:space="preserve"> </w:t>
-      </w:r>
-      <w:r>
-        <w:t xml:space="preserve">PowerShell script is the main entry point for executing a complete experiment.</w:t>
-      </w:r>
-    </w:p>
-    <w:p>
-      <w:pPr>
+        <w:t xml:space="preserve">Analysis Settings (</w:t>
+      </w:r>
+      <w:r>
+        <w:rPr>
+          <w:rStyle w:val="VerbatimChar"/>
+        </w:rPr>
+        <w:t xml:space="preserve">[Analysis]</w:t>
+      </w:r>
+      <w:r>
+        <w:t xml:space="preserve">)</w:t>
+      </w:r>
+    </w:p>
+    <w:p>
+      <w:pPr>
+        <w:pStyle w:val="Compact"/>
         <w:numPr>
           <w:ilvl w:val="0"/>
           <w:numId w:val="1011"/>
@@ -1664,6 +1672,100 @@
       </w:pPr>
       <w:r>
         <w:rPr>
+          <w:rStyle w:val="VerbatimChar"/>
+          <w:b/>
+          <w:bCs/>
+        </w:rPr>
+        <w:t xml:space="preserve">min_valid_response_threshold</w:t>
+      </w:r>
+      <w:r>
+        <w:t xml:space="preserve">: Minimum average number of valid responses (</w:t>
+      </w:r>
+      <w:r>
+        <w:rPr>
+          <w:rStyle w:val="VerbatimChar"/>
+        </w:rPr>
+        <w:t xml:space="preserve">n_valid_responses</w:t>
+      </w:r>
+      <w:r>
+        <w:t xml:space="preserve">) for an experiment to be included in the final analysis. Set to</w:t>
+      </w:r>
+      <w:r>
+        <w:t xml:space="preserve"> </w:t>
+      </w:r>
+      <w:r>
+        <w:rPr>
+          <w:rStyle w:val="VerbatimChar"/>
+        </w:rPr>
+        <w:t xml:space="preserve">0</w:t>
+      </w:r>
+      <w:r>
+        <w:t xml:space="preserve"> </w:t>
+      </w:r>
+      <w:r>
+        <w:t xml:space="preserve">to disable.</w:t>
+      </w:r>
+    </w:p>
+    <w:bookmarkEnd w:id="33"/>
+    <w:bookmarkEnd w:id="34"/>
+    <w:bookmarkStart w:id="37" w:name="standard-workflow"/>
+    <w:p>
+      <w:pPr>
+        <w:pStyle w:val="Heading2"/>
+      </w:pPr>
+      <w:r>
+        <w:t xml:space="preserve">Standard Workflow</w:t>
+      </w:r>
+    </w:p>
+    <w:p>
+      <w:pPr>
+        <w:pStyle w:val="FirstParagraph"/>
+      </w:pPr>
+      <w:r>
+        <w:t xml:space="preserve">The workflow is designed to be fully automated.</w:t>
+      </w:r>
+    </w:p>
+    <w:bookmarkStart w:id="35" w:name="phase-1-running-experiments"/>
+    <w:p>
+      <w:pPr>
+        <w:pStyle w:val="Heading3"/>
+      </w:pPr>
+      <w:r>
+        <w:t xml:space="preserve">Phase 1: Running Experiments</w:t>
+      </w:r>
+    </w:p>
+    <w:p>
+      <w:pPr>
+        <w:pStyle w:val="FirstParagraph"/>
+      </w:pPr>
+      <w:r>
+        <w:t xml:space="preserve">The</w:t>
+      </w:r>
+      <w:r>
+        <w:t xml:space="preserve"> </w:t>
+      </w:r>
+      <w:r>
+        <w:rPr>
+          <w:rStyle w:val="VerbatimChar"/>
+        </w:rPr>
+        <w:t xml:space="preserve">run_experiment.ps1</w:t>
+      </w:r>
+      <w:r>
+        <w:t xml:space="preserve"> </w:t>
+      </w:r>
+      <w:r>
+        <w:t xml:space="preserve">PowerShell script is the main entry point for executing a complete experiment.</w:t>
+      </w:r>
+    </w:p>
+    <w:p>
+      <w:pPr>
+        <w:numPr>
+          <w:ilvl w:val="0"/>
+          <w:numId w:val="1012"/>
+        </w:numPr>
+      </w:pPr>
+      <w:r>
+        <w:rPr>
           <w:b/>
           <w:bCs/>
         </w:rPr>
@@ -1689,7 +1791,7 @@
       <w:pPr>
         <w:numPr>
           <w:ilvl w:val="0"/>
-          <w:numId w:val="1011"/>
+          <w:numId w:val="1012"/>
         </w:numPr>
       </w:pPr>
       <w:r>
@@ -1870,131 +1972,131 @@
         <w:pStyle w:val="Compact"/>
         <w:numPr>
           <w:ilvl w:val="1"/>
+          <w:numId w:val="1013"/>
+        </w:numPr>
+      </w:pPr>
+      <w:r>
+        <w:t xml:space="preserve">The script manages the entire batch run. It automatically detects and</w:t>
+      </w:r>
+      <w:r>
+        <w:t xml:space="preserve"> </w:t>
+      </w:r>
+      <w:r>
+        <w:rPr>
+          <w:b/>
+          <w:bCs/>
+        </w:rPr>
+        <w:t xml:space="preserve">skips</w:t>
+      </w:r>
+      <w:r>
+        <w:t xml:space="preserve"> </w:t>
+      </w:r>
+      <w:r>
+        <w:t xml:space="preserve">any replications that have already been completed successfully. This allows you to safely resume an interrupted batch run without re-doing work. To force a re-analysis of existing data, you must use the</w:t>
+      </w:r>
+      <w:r>
+        <w:t xml:space="preserve"> </w:t>
+      </w:r>
+      <w:r>
+        <w:rPr>
+          <w:rStyle w:val="VerbatimChar"/>
+        </w:rPr>
+        <w:t xml:space="preserve">--reprocess</w:t>
+      </w:r>
+      <w:r>
+        <w:t xml:space="preserve"> </w:t>
+      </w:r>
+      <w:r>
+        <w:t xml:space="preserve">mode described in the maintenance section.</w:t>
+      </w:r>
+    </w:p>
+    <w:p>
+      <w:pPr>
+        <w:pStyle w:val="Compact"/>
+        <w:numPr>
+          <w:ilvl w:val="1"/>
+          <w:numId w:val="1013"/>
+        </w:numPr>
+      </w:pPr>
+      <w:r>
+        <w:t xml:space="preserve">The script will then automatically enter a repair phase for any failed replications from the current batch.</w:t>
+      </w:r>
+    </w:p>
+    <w:p>
+      <w:pPr>
+        <w:pStyle w:val="Compact"/>
+        <w:numPr>
+          <w:ilvl w:val="1"/>
+          <w:numId w:val="1013"/>
+        </w:numPr>
+      </w:pPr>
+      <w:r>
+        <w:rPr>
+          <w:b/>
+          <w:bCs/>
+        </w:rPr>
+        <w:t xml:space="preserve">Crucially</w:t>
+      </w:r>
+      <w:r>
+        <w:t xml:space="preserve">, each replication’s output directory will now contain a</w:t>
+      </w:r>
+      <w:r>
+        <w:t xml:space="preserve"> </w:t>
+      </w:r>
+      <w:r>
+        <w:rPr>
+          <w:rStyle w:val="VerbatimChar"/>
+        </w:rPr>
+        <w:t xml:space="preserve">config.ini.archived</w:t>
+      </w:r>
+      <w:r>
+        <w:t xml:space="preserve"> </w:t>
+      </w:r>
+      <w:r>
+        <w:t xml:space="preserve">file, making it a self-contained, reproducible artifact.</w:t>
+      </w:r>
+    </w:p>
+    <w:p>
+      <w:pPr>
+        <w:numPr>
+          <w:ilvl w:val="0"/>
           <w:numId w:val="1012"/>
         </w:numPr>
       </w:pPr>
       <w:r>
-        <w:t xml:space="preserve">The script manages the entire batch run. It automatically detects and</w:t>
-      </w:r>
-      <w:r>
-        <w:t xml:space="preserve"> </w:t>
-      </w:r>
-      <w:r>
-        <w:rPr>
-          <w:b/>
-          <w:bCs/>
-        </w:rPr>
-        <w:t xml:space="preserve">skips</w:t>
-      </w:r>
-      <w:r>
-        <w:t xml:space="preserve"> </w:t>
-      </w:r>
-      <w:r>
-        <w:t xml:space="preserve">any replications that have already been completed successfully. This allows you to safely resume an interrupted batch run without re-doing work. To force a re-analysis of existing data, you must use the</w:t>
-      </w:r>
-      <w:r>
-        <w:t xml:space="preserve"> </w:t>
-      </w:r>
-      <w:r>
-        <w:rPr>
-          <w:rStyle w:val="VerbatimChar"/>
-        </w:rPr>
-        <w:t xml:space="preserve">--reprocess</w:t>
-      </w:r>
-      <w:r>
-        <w:t xml:space="preserve"> </w:t>
-      </w:r>
-      <w:r>
-        <w:t xml:space="preserve">mode described in the maintenance section.</w:t>
-      </w:r>
-    </w:p>
-    <w:p>
-      <w:pPr>
-        <w:pStyle w:val="Compact"/>
-        <w:numPr>
-          <w:ilvl w:val="1"/>
-          <w:numId w:val="1012"/>
-        </w:numPr>
-      </w:pPr>
-      <w:r>
-        <w:t xml:space="preserve">The script will then automatically enter a repair phase for any failed replications from the current batch.</w:t>
-      </w:r>
-    </w:p>
-    <w:p>
-      <w:pPr>
-        <w:pStyle w:val="Compact"/>
-        <w:numPr>
-          <w:ilvl w:val="1"/>
-          <w:numId w:val="1012"/>
-        </w:numPr>
-      </w:pPr>
-      <w:r>
-        <w:rPr>
-          <w:b/>
-          <w:bCs/>
-        </w:rPr>
-        <w:t xml:space="preserve">Crucially</w:t>
-      </w:r>
-      <w:r>
-        <w:t xml:space="preserve">, each replication’s output directory will now contain a</w:t>
-      </w:r>
-      <w:r>
-        <w:t xml:space="preserve"> </w:t>
-      </w:r>
-      <w:r>
-        <w:rPr>
-          <w:rStyle w:val="VerbatimChar"/>
-        </w:rPr>
-        <w:t xml:space="preserve">config.ini.archived</w:t>
-      </w:r>
-      <w:r>
-        <w:t xml:space="preserve"> </w:t>
-      </w:r>
-      <w:r>
-        <w:t xml:space="preserve">file, making it a self-contained, reproducible artifact.</w:t>
+        <w:rPr>
+          <w:b/>
+          <w:bCs/>
+        </w:rPr>
+        <w:t xml:space="preserve">Repeat for All Conditions</w:t>
+      </w:r>
+      <w:r>
+        <w:t xml:space="preserve">: Repeat steps 1-2 for each experimental condition, organizing the outputs into separate folders.</w:t>
+      </w:r>
+    </w:p>
+    <w:bookmarkEnd w:id="35"/>
+    <w:bookmarkStart w:id="36" w:name="phase-2-processing-the-study"/>
+    <w:p>
+      <w:pPr>
+        <w:pStyle w:val="Heading3"/>
+      </w:pPr>
+      <w:r>
+        <w:t xml:space="preserve">Phase 2: Processing the Study</w:t>
+      </w:r>
+    </w:p>
+    <w:p>
+      <w:pPr>
+        <w:pStyle w:val="FirstParagraph"/>
+      </w:pPr>
+      <w:r>
+        <w:t xml:space="preserve">After running all experiments, this phase aggregates all data and performs the final statistical analysis.</w:t>
       </w:r>
     </w:p>
     <w:p>
       <w:pPr>
         <w:numPr>
           <w:ilvl w:val="0"/>
-          <w:numId w:val="1011"/>
-        </w:numPr>
-      </w:pPr>
-      <w:r>
-        <w:rPr>
-          <w:b/>
-          <w:bCs/>
-        </w:rPr>
-        <w:t xml:space="preserve">Repeat for All Conditions</w:t>
-      </w:r>
-      <w:r>
-        <w:t xml:space="preserve">: Repeat steps 1-2 for each experimental condition, organizing the outputs into separate folders.</w:t>
-      </w:r>
-    </w:p>
-    <w:bookmarkEnd w:id="34"/>
-    <w:bookmarkStart w:id="35" w:name="phase-2-processing-the-study"/>
-    <w:p>
-      <w:pPr>
-        <w:pStyle w:val="Heading3"/>
-      </w:pPr>
-      <w:r>
-        <w:t xml:space="preserve">Phase 2: Processing the Study</w:t>
-      </w:r>
-    </w:p>
-    <w:p>
-      <w:pPr>
-        <w:pStyle w:val="FirstParagraph"/>
-      </w:pPr>
-      <w:r>
-        <w:t xml:space="preserve">After running all experiments, this phase aggregates all data and performs the final statistical analysis.</w:t>
-      </w:r>
-    </w:p>
-    <w:p>
-      <w:pPr>
-        <w:numPr>
-          <w:ilvl w:val="0"/>
-          <w:numId w:val="1013"/>
+          <w:numId w:val="1014"/>
         </w:numPr>
       </w:pPr>
       <w:r>
@@ -2093,6 +2195,85 @@
         <w:pStyle w:val="Compact"/>
         <w:numPr>
           <w:ilvl w:val="1"/>
+          <w:numId w:val="1015"/>
+        </w:numPr>
+      </w:pPr>
+      <w:r>
+        <w:rPr>
+          <w:b/>
+          <w:bCs/>
+        </w:rPr>
+        <w:t xml:space="preserve">Compilation</w:t>
+      </w:r>
+      <w:r>
+        <w:t xml:space="preserve">: Runs</w:t>
+      </w:r>
+      <w:r>
+        <w:t xml:space="preserve"> </w:t>
+      </w:r>
+      <w:r>
+        <w:rPr>
+          <w:rStyle w:val="VerbatimChar"/>
+        </w:rPr>
+        <w:t xml:space="preserve">compile_results.py</w:t>
+      </w:r>
+      <w:r>
+        <w:t xml:space="preserve"> </w:t>
+      </w:r>
+      <w:r>
+        <w:t xml:space="preserve">to scan the directory tree and create level-specific summaries, aggregating them into a master</w:t>
+      </w:r>
+      <w:r>
+        <w:t xml:space="preserve"> </w:t>
+      </w:r>
+      <w:r>
+        <w:rPr>
+          <w:rStyle w:val="VerbatimChar"/>
+        </w:rPr>
+        <w:t xml:space="preserve">STUDY_results.csv</w:t>
+      </w:r>
+      <w:r>
+        <w:t xml:space="preserve">.</w:t>
+      </w:r>
+    </w:p>
+    <w:p>
+      <w:pPr>
+        <w:pStyle w:val="Compact"/>
+        <w:numPr>
+          <w:ilvl w:val="1"/>
+          <w:numId w:val="1015"/>
+        </w:numPr>
+      </w:pPr>
+      <w:r>
+        <w:rPr>
+          <w:b/>
+          <w:bCs/>
+        </w:rPr>
+        <w:t xml:space="preserve">Analysis</w:t>
+      </w:r>
+      <w:r>
+        <w:t xml:space="preserve">: Runs</w:t>
+      </w:r>
+      <w:r>
+        <w:t xml:space="preserve"> </w:t>
+      </w:r>
+      <w:r>
+        <w:rPr>
+          <w:rStyle w:val="VerbatimChar"/>
+        </w:rPr>
+        <w:t xml:space="preserve">run_anova.py</w:t>
+      </w:r>
+      <w:r>
+        <w:t xml:space="preserve"> </w:t>
+      </w:r>
+      <w:r>
+        <w:t xml:space="preserve">on the master dataset to perform a full statistical analysis.</w:t>
+      </w:r>
+    </w:p>
+    <w:p>
+      <w:pPr>
+        <w:numPr>
+          <w:ilvl w:val="0"/>
           <w:numId w:val="1014"/>
         </w:numPr>
       </w:pPr>
@@ -2101,85 +2282,6 @@
           <w:b/>
           <w:bCs/>
         </w:rPr>
-        <w:t xml:space="preserve">Compilation</w:t>
-      </w:r>
-      <w:r>
-        <w:t xml:space="preserve">: Runs</w:t>
-      </w:r>
-      <w:r>
-        <w:t xml:space="preserve"> </w:t>
-      </w:r>
-      <w:r>
-        <w:rPr>
-          <w:rStyle w:val="VerbatimChar"/>
-        </w:rPr>
-        <w:t xml:space="preserve">compile_results.py</w:t>
-      </w:r>
-      <w:r>
-        <w:t xml:space="preserve"> </w:t>
-      </w:r>
-      <w:r>
-        <w:t xml:space="preserve">to scan the directory tree and create level-specific summaries, aggregating them into a master</w:t>
-      </w:r>
-      <w:r>
-        <w:t xml:space="preserve"> </w:t>
-      </w:r>
-      <w:r>
-        <w:rPr>
-          <w:rStyle w:val="VerbatimChar"/>
-        </w:rPr>
-        <w:t xml:space="preserve">STUDY_results.csv</w:t>
-      </w:r>
-      <w:r>
-        <w:t xml:space="preserve">.</w:t>
-      </w:r>
-    </w:p>
-    <w:p>
-      <w:pPr>
-        <w:pStyle w:val="Compact"/>
-        <w:numPr>
-          <w:ilvl w:val="1"/>
-          <w:numId w:val="1014"/>
-        </w:numPr>
-      </w:pPr>
-      <w:r>
-        <w:rPr>
-          <w:b/>
-          <w:bCs/>
-        </w:rPr>
-        <w:t xml:space="preserve">Analysis</w:t>
-      </w:r>
-      <w:r>
-        <w:t xml:space="preserve">: Runs</w:t>
-      </w:r>
-      <w:r>
-        <w:t xml:space="preserve"> </w:t>
-      </w:r>
-      <w:r>
-        <w:rPr>
-          <w:rStyle w:val="VerbatimChar"/>
-        </w:rPr>
-        <w:t xml:space="preserve">run_anova.py</w:t>
-      </w:r>
-      <w:r>
-        <w:t xml:space="preserve"> </w:t>
-      </w:r>
-      <w:r>
-        <w:t xml:space="preserve">on the master dataset to perform a full statistical analysis.</w:t>
-      </w:r>
-    </w:p>
-    <w:p>
-      <w:pPr>
-        <w:numPr>
-          <w:ilvl w:val="0"/>
-          <w:numId w:val="1013"/>
-        </w:numPr>
-      </w:pPr>
-      <w:r>
-        <w:rPr>
-          <w:b/>
-          <w:bCs/>
-        </w:rPr>
         <w:t xml:space="preserve">Review Final Artifacts</w:t>
       </w:r>
       <w:r>
@@ -2228,9 +2330,9 @@
         <w:t xml:space="preserve">of previous results.</w:t>
       </w:r>
     </w:p>
-    <w:bookmarkEnd w:id="35"/>
     <w:bookmarkEnd w:id="36"/>
-    <w:bookmarkStart w:id="41" w:name="standardized-output"/>
+    <w:bookmarkEnd w:id="37"/>
+    <w:bookmarkStart w:id="42" w:name="standardized-output"/>
     <w:p>
       <w:pPr>
         <w:pStyle w:val="Heading2"/>
@@ -2262,7 +2364,7 @@
         <w:t xml:space="preserve">for every run, whether it’s a new experiment or a reprocessed one. This ensures that all output is easily comparable and machine-parsable.</w:t>
       </w:r>
     </w:p>
-    <w:bookmarkStart w:id="40" w:name="replication-report-format"/>
+    <w:bookmarkStart w:id="41" w:name="replication-report-format"/>
     <w:p>
       <w:pPr>
         <w:pStyle w:val="Heading3"/>
@@ -2288,18 +2390,18 @@
           <wp:inline>
             <wp:extent cx="5334000" cy="5719845"/>
             <wp:effectExtent b="0" l="0" r="0" t="0"/>
-            <wp:docPr descr="" title="" id="38" name="Picture"/>
+            <wp:docPr descr="" title="" id="39" name="Picture"/>
             <a:graphic>
               <a:graphicData uri="http://schemas.openxmlformats.org/drawingml/2006/picture">
                 <pic:pic>
                   <pic:nvPicPr>
-                    <pic:cNvPr descr="docs/images/replication_report_format.png" id="39" name="Picture"/>
+                    <pic:cNvPr descr="docs/images/replication_report_format.png" id="40" name="Picture"/>
                     <pic:cNvPicPr>
                       <a:picLocks noChangeArrowheads="1" noChangeAspect="1"/>
                     </pic:cNvPicPr>
                   </pic:nvPicPr>
                   <pic:blipFill>
-                    <a:blip r:embed="rId37"/>
+                    <a:blip r:embed="rId38"/>
                     <a:stretch>
                       <a:fillRect/>
                     </a:stretch>
@@ -2467,9 +2569,9 @@
         <w:t xml:space="preserve">run for clear traceability.</w:t>
       </w:r>
     </w:p>
-    <w:bookmarkEnd w:id="40"/>
     <w:bookmarkEnd w:id="41"/>
-    <w:bookmarkStart w:id="43" w:name="migrating-old-experiment-data"/>
+    <w:bookmarkEnd w:id="42"/>
+    <w:bookmarkStart w:id="44" w:name="migrating-old-experiment-data"/>
     <w:p>
       <w:pPr>
         <w:pStyle w:val="Heading2"/>
@@ -2486,7 +2588,7 @@
         <w:t xml:space="preserve">A one-time migration process is required to upgrade older, incompatible data directories.</w:t>
       </w:r>
     </w:p>
-    <w:bookmarkStart w:id="42" w:name="migration-steps"/>
+    <w:bookmarkStart w:id="43" w:name="migration-steps"/>
     <w:p>
       <w:pPr>
         <w:pStyle w:val="Heading4"/>
@@ -2519,7 +2621,7 @@
       <w:pPr>
         <w:numPr>
           <w:ilvl w:val="0"/>
-          <w:numId w:val="1015"/>
+          <w:numId w:val="1016"/>
         </w:numPr>
       </w:pPr>
       <w:r>
@@ -2597,7 +2699,7 @@
       <w:pPr>
         <w:numPr>
           <w:ilvl w:val="0"/>
-          <w:numId w:val="1015"/>
+          <w:numId w:val="1016"/>
         </w:numPr>
       </w:pPr>
       <w:r>
@@ -2675,7 +2777,7 @@
       <w:pPr>
         <w:numPr>
           <w:ilvl w:val="0"/>
-          <w:numId w:val="1015"/>
+          <w:numId w:val="1016"/>
         </w:numPr>
       </w:pPr>
       <w:r>
@@ -2709,7 +2811,7 @@
         <w:pStyle w:val="Compact"/>
         <w:numPr>
           <w:ilvl w:val="1"/>
-          <w:numId w:val="1016"/>
+          <w:numId w:val="1017"/>
         </w:numPr>
       </w:pPr>
       <w:r>
@@ -2748,7 +2850,7 @@
         <w:pStyle w:val="Compact"/>
         <w:numPr>
           <w:ilvl w:val="1"/>
-          <w:numId w:val="1016"/>
+          <w:numId w:val="1017"/>
         </w:numPr>
       </w:pPr>
       <w:r>
@@ -2769,7 +2871,7 @@
         <w:pStyle w:val="Compact"/>
         <w:numPr>
           <w:ilvl w:val="1"/>
-          <w:numId w:val="1016"/>
+          <w:numId w:val="1017"/>
         </w:numPr>
       </w:pPr>
       <w:r>
@@ -2821,7 +2923,7 @@
         <w:pStyle w:val="Compact"/>
         <w:numPr>
           <w:ilvl w:val="1"/>
-          <w:numId w:val="1016"/>
+          <w:numId w:val="1017"/>
         </w:numPr>
       </w:pPr>
       <w:r>
@@ -2872,7 +2974,7 @@
       <w:pPr>
         <w:numPr>
           <w:ilvl w:val="0"/>
-          <w:numId w:val="1015"/>
+          <w:numId w:val="1016"/>
         </w:numPr>
       </w:pPr>
       <w:r>
@@ -3003,9 +3105,9 @@
         </w:pict>
       </w:r>
     </w:p>
-    <w:bookmarkEnd w:id="42"/>
     <w:bookmarkEnd w:id="43"/>
-    <w:bookmarkStart w:id="44" w:name="maintenance-and-utility-scripts"/>
+    <w:bookmarkEnd w:id="44"/>
+    <w:bookmarkStart w:id="45" w:name="maintenance-and-utility-scripts"/>
     <w:p>
       <w:pPr>
         <w:pStyle w:val="Heading2"/>
@@ -3019,7 +3121,7 @@
         <w:pStyle w:val="Compact"/>
         <w:numPr>
           <w:ilvl w:val="0"/>
-          <w:numId w:val="1017"/>
+          <w:numId w:val="1018"/>
         </w:numPr>
       </w:pPr>
       <w:r>
@@ -3029,77 +3131,6 @@
           <w:bCs/>
         </w:rPr>
         <w:t xml:space="preserve">replication_manager.py</w:t>
-      </w:r>
-      <w:r>
-        <w:t xml:space="preserve">:</w:t>
-      </w:r>
-    </w:p>
-    <w:p>
-      <w:pPr>
-        <w:pStyle w:val="Compact"/>
-        <w:numPr>
-          <w:ilvl w:val="1"/>
-          <w:numId w:val="1018"/>
-        </w:numPr>
-      </w:pPr>
-      <w:r>
-        <w:t xml:space="preserve">The main batch runner for managing multiple replications. Can be invoked in a reprocessing mode (</w:t>
-      </w:r>
-      <w:r>
-        <w:rPr>
-          <w:rStyle w:val="VerbatimChar"/>
-        </w:rPr>
-        <w:t xml:space="preserve">--reprocess</w:t>
-      </w:r>
-      <w:r>
-        <w:t xml:space="preserve">) to fix or update the analysis for existing runs without re-running expensive LLM sessions. Can also add/override run notes (</w:t>
-      </w:r>
-      <w:r>
-        <w:rPr>
-          <w:rStyle w:val="VerbatimChar"/>
-        </w:rPr>
-        <w:t xml:space="preserve">--notes</w:t>
-      </w:r>
-      <w:r>
-        <w:t xml:space="preserve">).</w:t>
-      </w:r>
-    </w:p>
-    <w:p>
-      <w:pPr>
-        <w:pStyle w:val="Compact"/>
-        <w:numPr>
-          <w:ilvl w:val="1"/>
-          <w:numId w:val="1018"/>
-        </w:numPr>
-      </w:pPr>
-      <w:r>
-        <w:t xml:space="preserve">Usage:</w:t>
-      </w:r>
-      <w:r>
-        <w:t xml:space="preserve"> </w:t>
-      </w:r>
-      <w:r>
-        <w:rPr>
-          <w:rStyle w:val="VerbatimChar"/>
-        </w:rPr>
-        <w:t xml:space="preserve">python src/replication_manager.py path/to/experiment --reprocess --depth 1</w:t>
-      </w:r>
-    </w:p>
-    <w:p>
-      <w:pPr>
-        <w:pStyle w:val="Compact"/>
-        <w:numPr>
-          <w:ilvl w:val="0"/>
-          <w:numId w:val="1017"/>
-        </w:numPr>
-      </w:pPr>
-      <w:r>
-        <w:rPr>
-          <w:rStyle w:val="VerbatimChar"/>
-          <w:b/>
-          <w:bCs/>
-        </w:rPr>
-        <w:t xml:space="preserve">rebuild_reports.py</w:t>
       </w:r>
       <w:r>
         <w:t xml:space="preserve">:</w:t>
@@ -3114,22 +3145,25 @@
         </w:numPr>
       </w:pPr>
       <w:r>
-        <w:t xml:space="preserve">A powerful utility to regenerate complete</w:t>
-      </w:r>
-      <w:r>
-        <w:t xml:space="preserve"> </w:t>
-      </w:r>
-      <w:r>
-        <w:rPr>
-          <w:rStyle w:val="VerbatimChar"/>
-        </w:rPr>
-        <w:t xml:space="preserve">replication_report.txt</w:t>
-      </w:r>
-      <w:r>
-        <w:t xml:space="preserve"> </w:t>
-      </w:r>
-      <w:r>
-        <w:t xml:space="preserve">files from the ground-truth archived config. Useful for applying fixes to the processing or analysis stages across an entire study.</w:t>
+        <w:t xml:space="preserve">The main batch runner for managing multiple replications. Can be invoked in a reprocessing mode (</w:t>
+      </w:r>
+      <w:r>
+        <w:rPr>
+          <w:rStyle w:val="VerbatimChar"/>
+        </w:rPr>
+        <w:t xml:space="preserve">--reprocess</w:t>
+      </w:r>
+      <w:r>
+        <w:t xml:space="preserve">) to fix or update the analysis for existing runs without re-running expensive LLM sessions. Can also add/override run notes (</w:t>
+      </w:r>
+      <w:r>
+        <w:rPr>
+          <w:rStyle w:val="VerbatimChar"/>
+        </w:rPr>
+        <w:t xml:space="preserve">--notes</w:t>
+      </w:r>
+      <w:r>
+        <w:t xml:space="preserve">).</w:t>
       </w:r>
     </w:p>
     <w:p>
@@ -3150,7 +3184,7 @@
         <w:rPr>
           <w:rStyle w:val="VerbatimChar"/>
         </w:rPr>
-        <w:t xml:space="preserve">python src/rebuild_reports.py path/to/study</w:t>
+        <w:t xml:space="preserve">python src/replication_manager.py path/to/experiment --reprocess --depth 1</w:t>
       </w:r>
     </w:p>
     <w:p>
@@ -3158,16 +3192,16 @@
         <w:pStyle w:val="Compact"/>
         <w:numPr>
           <w:ilvl w:val="0"/>
-          <w:numId w:val="1017"/>
-        </w:numPr>
-      </w:pPr>
-      <w:r>
-        <w:rPr>
-          <w:rStyle w:val="VerbatimChar"/>
-          <w:b/>
-          <w:bCs/>
-        </w:rPr>
-        <w:t xml:space="preserve">patch_old_runs.py</w:t>
+          <w:numId w:val="1018"/>
+        </w:numPr>
+      </w:pPr>
+      <w:r>
+        <w:rPr>
+          <w:rStyle w:val="VerbatimChar"/>
+          <w:b/>
+          <w:bCs/>
+        </w:rPr>
+        <w:t xml:space="preserve">rebuild_reports.py</w:t>
       </w:r>
       <w:r>
         <w:t xml:space="preserve">:</w:t>
@@ -3182,32 +3216,7 @@
         </w:numPr>
       </w:pPr>
       <w:r>
-        <w:rPr>
-          <w:b/>
-          <w:bCs/>
-        </w:rPr>
-        <w:t xml:space="preserve">Utility for historical data.</w:t>
-      </w:r>
-      <w:r>
-        <w:t xml:space="preserve"> </w:t>
-      </w:r>
-      <w:r>
-        <w:t xml:space="preserve">Scans a directory for old experiment runs that are missing a</w:t>
-      </w:r>
-      <w:r>
-        <w:t xml:space="preserve"> </w:t>
-      </w:r>
-      <w:r>
-        <w:rPr>
-          <w:rStyle w:val="VerbatimChar"/>
-        </w:rPr>
-        <w:t xml:space="preserve">config.ini.archived</w:t>
-      </w:r>
-      <w:r>
-        <w:t xml:space="preserve"> </w:t>
-      </w:r>
-      <w:r>
-        <w:t xml:space="preserve">file and generates one for each by reverse-engineering the</w:t>
+        <w:t xml:space="preserve">A powerful utility to regenerate complete</w:t>
       </w:r>
       <w:r>
         <w:t xml:space="preserve"> </w:t>
@@ -3219,19 +3228,10 @@
         <w:t xml:space="preserve">replication_report.txt</w:t>
       </w:r>
       <w:r>
-        <w:t xml:space="preserve">. Supports recursive scanning with</w:t>
-      </w:r>
-      <w:r>
-        <w:t xml:space="preserve"> </w:t>
-      </w:r>
-      <w:r>
-        <w:rPr>
-          <w:rStyle w:val="VerbatimChar"/>
-        </w:rPr>
-        <w:t xml:space="preserve">--depth</w:t>
-      </w:r>
-      <w:r>
-        <w:t xml:space="preserve">.</w:t>
+        <w:t xml:space="preserve"> </w:t>
+      </w:r>
+      <w:r>
+        <w:t xml:space="preserve">files from the ground-truth archived config. Useful for applying fixes to the processing or analysis stages across an entire study.</w:t>
       </w:r>
     </w:p>
     <w:p>
@@ -3252,7 +3252,7 @@
         <w:rPr>
           <w:rStyle w:val="VerbatimChar"/>
         </w:rPr>
-        <w:t xml:space="preserve">python src/patch_old_runs.py "path/to/old/experiments" --depth -1</w:t>
+        <w:t xml:space="preserve">python src/rebuild_reports.py path/to/study</w:t>
       </w:r>
     </w:p>
     <w:p>
@@ -3260,16 +3260,16 @@
         <w:pStyle w:val="Compact"/>
         <w:numPr>
           <w:ilvl w:val="0"/>
-          <w:numId w:val="1017"/>
-        </w:numPr>
-      </w:pPr>
-      <w:r>
-        <w:rPr>
-          <w:rStyle w:val="VerbatimChar"/>
-          <w:b/>
-          <w:bCs/>
-        </w:rPr>
-        <w:t xml:space="preserve">log_manager.py</w:t>
+          <w:numId w:val="1018"/>
+        </w:numPr>
+      </w:pPr>
+      <w:r>
+        <w:rPr>
+          <w:rStyle w:val="VerbatimChar"/>
+          <w:b/>
+          <w:bCs/>
+        </w:rPr>
+        <w:t xml:space="preserve">patch_old_runs.py</w:t>
       </w:r>
       <w:r>
         <w:t xml:space="preserve">:</w:t>
@@ -3284,7 +3284,56 @@
         </w:numPr>
       </w:pPr>
       <w:r>
-        <w:t xml:space="preserve">The core utility for automated log management. Called by the main runner but can also be used manually.</w:t>
+        <w:rPr>
+          <w:b/>
+          <w:bCs/>
+        </w:rPr>
+        <w:t xml:space="preserve">Utility for historical data.</w:t>
+      </w:r>
+      <w:r>
+        <w:t xml:space="preserve"> </w:t>
+      </w:r>
+      <w:r>
+        <w:t xml:space="preserve">Scans a directory for old experiment runs that are missing a</w:t>
+      </w:r>
+      <w:r>
+        <w:t xml:space="preserve"> </w:t>
+      </w:r>
+      <w:r>
+        <w:rPr>
+          <w:rStyle w:val="VerbatimChar"/>
+        </w:rPr>
+        <w:t xml:space="preserve">config.ini.archived</w:t>
+      </w:r>
+      <w:r>
+        <w:t xml:space="preserve"> </w:t>
+      </w:r>
+      <w:r>
+        <w:t xml:space="preserve">file and generates one for each by reverse-engineering the</w:t>
+      </w:r>
+      <w:r>
+        <w:t xml:space="preserve"> </w:t>
+      </w:r>
+      <w:r>
+        <w:rPr>
+          <w:rStyle w:val="VerbatimChar"/>
+        </w:rPr>
+        <w:t xml:space="preserve">replication_report.txt</w:t>
+      </w:r>
+      <w:r>
+        <w:t xml:space="preserve">. Supports recursive scanning with</w:t>
+      </w:r>
+      <w:r>
+        <w:t xml:space="preserve"> </w:t>
+      </w:r>
+      <w:r>
+        <w:rPr>
+          <w:rStyle w:val="VerbatimChar"/>
+        </w:rPr>
+        <w:t xml:space="preserve">--depth</w:t>
+      </w:r>
+      <w:r>
+        <w:t xml:space="preserve">.</w:t>
       </w:r>
     </w:p>
     <w:p>
@@ -3296,49 +3345,16 @@
         </w:numPr>
       </w:pPr>
       <w:r>
-        <w:rPr>
-          <w:rStyle w:val="VerbatimChar"/>
-        </w:rPr>
-        <w:t xml:space="preserve">start</w:t>
-      </w:r>
-      <w:r>
-        <w:t xml:space="preserve">: Archives any old log and creates a new, empty one with a header.</w:t>
-      </w:r>
-    </w:p>
-    <w:p>
-      <w:pPr>
-        <w:pStyle w:val="Compact"/>
-        <w:numPr>
-          <w:ilvl w:val="1"/>
-          <w:numId w:val="1021"/>
-        </w:numPr>
-      </w:pPr>
-      <w:r>
-        <w:rPr>
-          <w:rStyle w:val="VerbatimChar"/>
-        </w:rPr>
-        <w:t xml:space="preserve">rebuild</w:t>
-      </w:r>
-      <w:r>
-        <w:t xml:space="preserve">: Recreates the log from scratch by parsing all existing replication reports in a directory.</w:t>
-      </w:r>
-    </w:p>
-    <w:p>
-      <w:pPr>
-        <w:pStyle w:val="Compact"/>
-        <w:numPr>
-          <w:ilvl w:val="1"/>
-          <w:numId w:val="1021"/>
-        </w:numPr>
-      </w:pPr>
-      <w:r>
-        <w:rPr>
-          <w:rStyle w:val="VerbatimChar"/>
-        </w:rPr>
-        <w:t xml:space="preserve">finalize</w:t>
-      </w:r>
-      <w:r>
-        <w:t xml:space="preserve">: Cleans any existing summary from the log, recalculates a correct summary, and appends it.</w:t>
+        <w:t xml:space="preserve">Usage:</w:t>
+      </w:r>
+      <w:r>
+        <w:t xml:space="preserve"> </w:t>
+      </w:r>
+      <w:r>
+        <w:rPr>
+          <w:rStyle w:val="VerbatimChar"/>
+        </w:rPr>
+        <w:t xml:space="preserve">python src/patch_old_runs.py "path/to/old/experiments" --depth -1</w:t>
       </w:r>
     </w:p>
     <w:p>
@@ -3346,16 +3362,16 @@
         <w:pStyle w:val="Compact"/>
         <w:numPr>
           <w:ilvl w:val="0"/>
-          <w:numId w:val="1017"/>
-        </w:numPr>
-      </w:pPr>
-      <w:r>
-        <w:rPr>
-          <w:rStyle w:val="VerbatimChar"/>
-          <w:b/>
-          <w:bCs/>
-        </w:rPr>
-        <w:t xml:space="preserve">retry_failed_sessions.py</w:t>
+          <w:numId w:val="1018"/>
+        </w:numPr>
+      </w:pPr>
+      <w:r>
+        <w:rPr>
+          <w:rStyle w:val="VerbatimChar"/>
+          <w:b/>
+          <w:bCs/>
+        </w:rPr>
+        <w:t xml:space="preserve">log_manager.py</w:t>
       </w:r>
       <w:r>
         <w:t xml:space="preserve">:</w:t>
@@ -3370,7 +3386,61 @@
         </w:numPr>
       </w:pPr>
       <w:r>
-        <w:t xml:space="preserve">Used automatically by the main runner for the repair cycle. Can be run manually to fix failed API calls in a specific run.</w:t>
+        <w:t xml:space="preserve">The core utility for automated log management. Called by the main runner but can also be used manually.</w:t>
+      </w:r>
+    </w:p>
+    <w:p>
+      <w:pPr>
+        <w:pStyle w:val="Compact"/>
+        <w:numPr>
+          <w:ilvl w:val="1"/>
+          <w:numId w:val="1022"/>
+        </w:numPr>
+      </w:pPr>
+      <w:r>
+        <w:rPr>
+          <w:rStyle w:val="VerbatimChar"/>
+        </w:rPr>
+        <w:t xml:space="preserve">start</w:t>
+      </w:r>
+      <w:r>
+        <w:t xml:space="preserve">: Archives any old log and creates a new, empty one with a header.</w:t>
+      </w:r>
+    </w:p>
+    <w:p>
+      <w:pPr>
+        <w:pStyle w:val="Compact"/>
+        <w:numPr>
+          <w:ilvl w:val="1"/>
+          <w:numId w:val="1022"/>
+        </w:numPr>
+      </w:pPr>
+      <w:r>
+        <w:rPr>
+          <w:rStyle w:val="VerbatimChar"/>
+        </w:rPr>
+        <w:t xml:space="preserve">rebuild</w:t>
+      </w:r>
+      <w:r>
+        <w:t xml:space="preserve">: Recreates the log from scratch by parsing all existing replication reports in a directory.</w:t>
+      </w:r>
+    </w:p>
+    <w:p>
+      <w:pPr>
+        <w:pStyle w:val="Compact"/>
+        <w:numPr>
+          <w:ilvl w:val="1"/>
+          <w:numId w:val="1022"/>
+        </w:numPr>
+      </w:pPr>
+      <w:r>
+        <w:rPr>
+          <w:rStyle w:val="VerbatimChar"/>
+        </w:rPr>
+        <w:t xml:space="preserve">finalize</w:t>
+      </w:r>
+      <w:r>
+        <w:t xml:space="preserve">: Cleans any existing summary from the log, recalculates a correct summary, and appends it.</w:t>
       </w:r>
     </w:p>
     <w:p>
@@ -3378,16 +3448,16 @@
         <w:pStyle w:val="Compact"/>
         <w:numPr>
           <w:ilvl w:val="0"/>
-          <w:numId w:val="1017"/>
-        </w:numPr>
-      </w:pPr>
-      <w:r>
-        <w:rPr>
-          <w:rStyle w:val="VerbatimChar"/>
-          <w:b/>
-          <w:bCs/>
-        </w:rPr>
-        <w:t xml:space="preserve">verify_pipeline_completeness.py</w:t>
+          <w:numId w:val="1018"/>
+        </w:numPr>
+      </w:pPr>
+      <w:r>
+        <w:rPr>
+          <w:rStyle w:val="VerbatimChar"/>
+          <w:b/>
+          <w:bCs/>
+        </w:rPr>
+        <w:t xml:space="preserve">retry_failed_sessions.py</w:t>
       </w:r>
       <w:r>
         <w:t xml:space="preserve">:</w:t>
@@ -3402,7 +3472,7 @@
         </w:numPr>
       </w:pPr>
       <w:r>
-        <w:t xml:space="preserve">A diagnostic tool to check for missing files or incomplete stages in a run directory.</w:t>
+        <w:t xml:space="preserve">Used automatically by the main runner for the repair cycle. Can be run manually to fix failed API calls in a specific run.</w:t>
       </w:r>
     </w:p>
     <w:p>
@@ -3410,16 +3480,16 @@
         <w:pStyle w:val="Compact"/>
         <w:numPr>
           <w:ilvl w:val="0"/>
-          <w:numId w:val="1017"/>
-        </w:numPr>
-      </w:pPr>
-      <w:r>
-        <w:rPr>
-          <w:rStyle w:val="VerbatimChar"/>
-          <w:b/>
-          <w:bCs/>
-        </w:rPr>
-        <w:t xml:space="preserve">inject_metadata.py</w:t>
+          <w:numId w:val="1018"/>
+        </w:numPr>
+      </w:pPr>
+      <w:r>
+        <w:rPr>
+          <w:rStyle w:val="VerbatimChar"/>
+          <w:b/>
+          <w:bCs/>
+        </w:rPr>
+        <w:t xml:space="preserve">verify_pipeline_completeness.py</w:t>
       </w:r>
       <w:r>
         <w:t xml:space="preserve">:</w:t>
@@ -3434,17 +3504,7 @@
         </w:numPr>
       </w:pPr>
       <w:r>
-        <w:rPr>
-          <w:b/>
-          <w:bCs/>
-        </w:rPr>
-        <w:t xml:space="preserve">LEGACY UTILITY:</w:t>
-      </w:r>
-      <w:r>
-        <w:t xml:space="preserve"> </w:t>
-      </w:r>
-      <w:r>
-        <w:t xml:space="preserve">No longer part of the standard workflow.</w:t>
+        <w:t xml:space="preserve">A diagnostic tool to check for missing files or incomplete stages in a run directory.</w:t>
       </w:r>
     </w:p>
     <w:p>
@@ -3452,16 +3512,16 @@
         <w:pStyle w:val="Compact"/>
         <w:numPr>
           <w:ilvl w:val="0"/>
-          <w:numId w:val="1017"/>
-        </w:numPr>
-      </w:pPr>
-      <w:r>
-        <w:rPr>
-          <w:rStyle w:val="VerbatimChar"/>
-          <w:b/>
-          <w:bCs/>
-        </w:rPr>
-        <w:t xml:space="preserve">compile_results.py</w:t>
+          <w:numId w:val="1018"/>
+        </w:numPr>
+      </w:pPr>
+      <w:r>
+        <w:rPr>
+          <w:rStyle w:val="VerbatimChar"/>
+          <w:b/>
+          <w:bCs/>
+        </w:rPr>
+        <w:t xml:space="preserve">inject_metadata.py</w:t>
       </w:r>
       <w:r>
         <w:t xml:space="preserve">:</w:t>
@@ -3476,83 +3536,17 @@
         </w:numPr>
       </w:pPr>
       <w:r>
-        <w:t xml:space="preserve">The core script for hierarchical data aggregation. Recursively scans a directory structure, performing a bottom-up summary.</w:t>
-      </w:r>
-    </w:p>
-    <w:p>
-      <w:pPr>
-        <w:pStyle w:val="Compact"/>
-        <w:numPr>
-          <w:ilvl w:val="1"/>
-          <w:numId w:val="1025"/>
-        </w:numPr>
-      </w:pPr>
-      <w:r>
-        <w:rPr>
-          <w:b/>
-          <w:bCs/>
-        </w:rPr>
-        <w:t xml:space="preserve">Generates level-aware filenames</w:t>
-      </w:r>
-      <w:r>
-        <w:t xml:space="preserve">:</w:t>
-      </w:r>
-      <w:r>
-        <w:t xml:space="preserve"> </w:t>
-      </w:r>
-      <w:r>
-        <w:rPr>
-          <w:rStyle w:val="VerbatimChar"/>
-        </w:rPr>
-        <w:t xml:space="preserve">REPLICATION_results.csv</w:t>
-      </w:r>
-      <w:r>
-        <w:t xml:space="preserve">,</w:t>
-      </w:r>
-      <w:r>
-        <w:t xml:space="preserve"> </w:t>
-      </w:r>
-      <w:r>
-        <w:rPr>
-          <w:rStyle w:val="VerbatimChar"/>
-        </w:rPr>
-        <w:t xml:space="preserve">EXPERIMENT_results.csv</w:t>
-      </w:r>
-      <w:r>
-        <w:t xml:space="preserve">, and</w:t>
-      </w:r>
-      <w:r>
-        <w:t xml:space="preserve"> </w:t>
-      </w:r>
-      <w:r>
-        <w:rPr>
-          <w:rStyle w:val="VerbatimChar"/>
-        </w:rPr>
-        <w:t xml:space="preserve">STUDY_results.csv</w:t>
-      </w:r>
-      <w:r>
-        <w:t xml:space="preserve">.</w:t>
-      </w:r>
-    </w:p>
-    <w:p>
-      <w:pPr>
-        <w:pStyle w:val="Compact"/>
-        <w:numPr>
-          <w:ilvl w:val="1"/>
-          <w:numId w:val="1025"/>
-        </w:numPr>
-      </w:pPr>
-      <w:r>
-        <w:t xml:space="preserve">Usage:</w:t>
-      </w:r>
-      <w:r>
-        <w:t xml:space="preserve"> </w:t>
-      </w:r>
-      <w:r>
-        <w:rPr>
-          <w:rStyle w:val="VerbatimChar"/>
-        </w:rPr>
-        <w:t xml:space="preserve">python src/compile_results.py path/to/study</w:t>
+        <w:rPr>
+          <w:b/>
+          <w:bCs/>
+        </w:rPr>
+        <w:t xml:space="preserve">LEGACY UTILITY:</w:t>
+      </w:r>
+      <w:r>
+        <w:t xml:space="preserve"> </w:t>
+      </w:r>
+      <w:r>
+        <w:t xml:space="preserve">No longer part of the standard workflow.</w:t>
       </w:r>
     </w:p>
     <w:p>
@@ -3560,16 +3554,16 @@
         <w:pStyle w:val="Compact"/>
         <w:numPr>
           <w:ilvl w:val="0"/>
-          <w:numId w:val="1017"/>
-        </w:numPr>
-      </w:pPr>
-      <w:r>
-        <w:rPr>
-          <w:rStyle w:val="VerbatimChar"/>
-          <w:b/>
-          <w:bCs/>
-        </w:rPr>
-        <w:t xml:space="preserve">run_anova.py</w:t>
+          <w:numId w:val="1018"/>
+        </w:numPr>
+      </w:pPr>
+      <w:r>
+        <w:rPr>
+          <w:rStyle w:val="VerbatimChar"/>
+          <w:b/>
+          <w:bCs/>
+        </w:rPr>
+        <w:t xml:space="preserve">compile_results.py</w:t>
       </w:r>
       <w:r>
         <w:t xml:space="preserve">:</w:t>
@@ -3584,7 +3578,7 @@
         </w:numPr>
       </w:pPr>
       <w:r>
-        <w:t xml:space="preserve">Performs a comprehensive statistical analysis on a study’s master CSV.</w:t>
+        <w:t xml:space="preserve">The core script for hierarchical data aggregation. Recursively scans a directory structure, performing a bottom-up summary.</w:t>
       </w:r>
     </w:p>
     <w:p>
@@ -3596,22 +3590,50 @@
         </w:numPr>
       </w:pPr>
       <w:r>
-        <w:t xml:space="preserve">Uses display names from</w:t>
-      </w:r>
-      <w:r>
-        <w:t xml:space="preserve"> </w:t>
-      </w:r>
-      <w:r>
-        <w:rPr>
-          <w:rStyle w:val="VerbatimChar"/>
-        </w:rPr>
-        <w:t xml:space="preserve">config.ini</w:t>
-      </w:r>
-      <w:r>
-        <w:t xml:space="preserve"> </w:t>
-      </w:r>
-      <w:r>
-        <w:t xml:space="preserve">to produce clean, human-readable plots and logs.</w:t>
+        <w:rPr>
+          <w:b/>
+          <w:bCs/>
+        </w:rPr>
+        <w:t xml:space="preserve">Generates level-aware filenames</w:t>
+      </w:r>
+      <w:r>
+        <w:t xml:space="preserve">:</w:t>
+      </w:r>
+      <w:r>
+        <w:t xml:space="preserve"> </w:t>
+      </w:r>
+      <w:r>
+        <w:rPr>
+          <w:rStyle w:val="VerbatimChar"/>
+        </w:rPr>
+        <w:t xml:space="preserve">REPLICATION_results.csv</w:t>
+      </w:r>
+      <w:r>
+        <w:t xml:space="preserve">,</w:t>
+      </w:r>
+      <w:r>
+        <w:t xml:space="preserve"> </w:t>
+      </w:r>
+      <w:r>
+        <w:rPr>
+          <w:rStyle w:val="VerbatimChar"/>
+        </w:rPr>
+        <w:t xml:space="preserve">EXPERIMENT_results.csv</w:t>
+      </w:r>
+      <w:r>
+        <w:t xml:space="preserve">, and</w:t>
+      </w:r>
+      <w:r>
+        <w:t xml:space="preserve"> </w:t>
+      </w:r>
+      <w:r>
+        <w:rPr>
+          <w:rStyle w:val="VerbatimChar"/>
+        </w:rPr>
+        <w:t xml:space="preserve">STUDY_results.csv</w:t>
+      </w:r>
+      <w:r>
+        <w:t xml:space="preserve">.</w:t>
       </w:r>
     </w:p>
     <w:p>
@@ -3632,7 +3654,7 @@
         <w:rPr>
           <w:rStyle w:val="VerbatimChar"/>
         </w:rPr>
-        <w:t xml:space="preserve">python src/run_anova.py path/to/study</w:t>
+        <w:t xml:space="preserve">python src/compile_results.py path/to/study</w:t>
       </w:r>
     </w:p>
     <w:p>
@@ -3640,16 +3662,16 @@
         <w:pStyle w:val="Compact"/>
         <w:numPr>
           <w:ilvl w:val="0"/>
-          <w:numId w:val="1017"/>
-        </w:numPr>
-      </w:pPr>
-      <w:r>
-        <w:rPr>
-          <w:rStyle w:val="VerbatimChar"/>
-          <w:b/>
-          <w:bCs/>
-        </w:rPr>
-        <w:t xml:space="preserve">list_project_files.py</w:t>
+          <w:numId w:val="1018"/>
+        </w:numPr>
+      </w:pPr>
+      <w:r>
+        <w:rPr>
+          <w:rStyle w:val="VerbatimChar"/>
+          <w:b/>
+          <w:bCs/>
+        </w:rPr>
+        <w:t xml:space="preserve">run_anova.py</w:t>
       </w:r>
       <w:r>
         <w:t xml:space="preserve">:</w:t>
@@ -3664,7 +3686,7 @@
         </w:numPr>
       </w:pPr>
       <w:r>
-        <w:t xml:space="preserve">A diagnostic tool for creating a snapshot of the project’s structure.</w:t>
+        <w:t xml:space="preserve">Performs a comprehensive statistical analysis on a study’s master CSV.</w:t>
       </w:r>
     </w:p>
     <w:p>
@@ -3673,6 +3695,86 @@
         <w:numPr>
           <w:ilvl w:val="1"/>
           <w:numId w:val="1027"/>
+        </w:numPr>
+      </w:pPr>
+      <w:r>
+        <w:t xml:space="preserve">Uses display names from</w:t>
+      </w:r>
+      <w:r>
+        <w:t xml:space="preserve"> </w:t>
+      </w:r>
+      <w:r>
+        <w:rPr>
+          <w:rStyle w:val="VerbatimChar"/>
+        </w:rPr>
+        <w:t xml:space="preserve">config.ini</w:t>
+      </w:r>
+      <w:r>
+        <w:t xml:space="preserve"> </w:t>
+      </w:r>
+      <w:r>
+        <w:t xml:space="preserve">to produce clean, human-readable plots and logs.</w:t>
+      </w:r>
+    </w:p>
+    <w:p>
+      <w:pPr>
+        <w:pStyle w:val="Compact"/>
+        <w:numPr>
+          <w:ilvl w:val="1"/>
+          <w:numId w:val="1027"/>
+        </w:numPr>
+      </w:pPr>
+      <w:r>
+        <w:t xml:space="preserve">Usage:</w:t>
+      </w:r>
+      <w:r>
+        <w:t xml:space="preserve"> </w:t>
+      </w:r>
+      <w:r>
+        <w:rPr>
+          <w:rStyle w:val="VerbatimChar"/>
+        </w:rPr>
+        <w:t xml:space="preserve">python src/run_anova.py path/to/study</w:t>
+      </w:r>
+    </w:p>
+    <w:p>
+      <w:pPr>
+        <w:pStyle w:val="Compact"/>
+        <w:numPr>
+          <w:ilvl w:val="0"/>
+          <w:numId w:val="1018"/>
+        </w:numPr>
+      </w:pPr>
+      <w:r>
+        <w:rPr>
+          <w:rStyle w:val="VerbatimChar"/>
+          <w:b/>
+          <w:bCs/>
+        </w:rPr>
+        <w:t xml:space="preserve">list_project_files.py</w:t>
+      </w:r>
+      <w:r>
+        <w:t xml:space="preserve">:</w:t>
+      </w:r>
+    </w:p>
+    <w:p>
+      <w:pPr>
+        <w:pStyle w:val="Compact"/>
+        <w:numPr>
+          <w:ilvl w:val="1"/>
+          <w:numId w:val="1028"/>
+        </w:numPr>
+      </w:pPr>
+      <w:r>
+        <w:t xml:space="preserve">A diagnostic tool for creating a snapshot of the project’s structure.</w:t>
+      </w:r>
+    </w:p>
+    <w:p>
+      <w:pPr>
+        <w:pStyle w:val="Compact"/>
+        <w:numPr>
+          <w:ilvl w:val="1"/>
+          <w:numId w:val="1028"/>
         </w:numPr>
       </w:pPr>
       <w:r>
@@ -3757,8 +3859,8 @@
         <w:t xml:space="preserve"> run test</w:t>
       </w:r>
     </w:p>
-    <w:bookmarkEnd w:id="44"/>
     <w:bookmarkEnd w:id="45"/>
+    <w:bookmarkEnd w:id="46"/>
     <w:sectPr>
       <w:footnotePr>
         <w:numRestart w:val="eachSect"/>
@@ -3869,6 +3971,91 @@
       </w:pPr>
     </w:lvl>
   </w:abstractNum>
+  <w:abstractNum w:abstractNumId="99411">
+    <w:nsid w:val="00A99411"/>
+    <w:multiLevelType w:val="multilevel"/>
+    <w:lvl w:ilvl="0">
+      <w:start w:val="1"/>
+      <w:numFmt w:val="decimal"/>
+      <w:lvlText w:val="%1."/>
+      <w:lvlJc w:val="left"/>
+      <w:pPr>
+        <w:ind w:left="720" w:hanging="360"/>
+      </w:pPr>
+    </w:lvl>
+    <w:lvl w:ilvl="1">
+      <w:start w:val="1"/>
+      <w:numFmt w:val="decimal"/>
+      <w:lvlText w:val="%2."/>
+      <w:lvlJc w:val="left"/>
+      <w:pPr>
+        <w:ind w:left="1440" w:hanging="360"/>
+      </w:pPr>
+    </w:lvl>
+    <w:lvl w:ilvl="2">
+      <w:start w:val="1"/>
+      <w:numFmt w:val="decimal"/>
+      <w:lvlText w:val="%3."/>
+      <w:lvlJc w:val="left"/>
+      <w:pPr>
+        <w:ind w:left="2160" w:hanging="360"/>
+      </w:pPr>
+    </w:lvl>
+    <w:lvl w:ilvl="3">
+      <w:start w:val="1"/>
+      <w:numFmt w:val="decimal"/>
+      <w:lvlText w:val="%4."/>
+      <w:lvlJc w:val="left"/>
+      <w:pPr>
+        <w:ind w:left="2880" w:hanging="360"/>
+      </w:pPr>
+    </w:lvl>
+    <w:lvl w:ilvl="4">
+      <w:start w:val="1"/>
+      <w:numFmt w:val="decimal"/>
+      <w:lvlText w:val="%5."/>
+      <w:lvlJc w:val="left"/>
+      <w:pPr>
+        <w:ind w:left="3600" w:hanging="360"/>
+      </w:pPr>
+    </w:lvl>
+    <w:lvl w:ilvl="5">
+      <w:start w:val="1"/>
+      <w:numFmt w:val="decimal"/>
+      <w:lvlText w:val="%6."/>
+      <w:lvlJc w:val="left"/>
+      <w:pPr>
+        <w:ind w:left="4320" w:hanging="360"/>
+      </w:pPr>
+    </w:lvl>
+    <w:lvl w:ilvl="6">
+      <w:start w:val="1"/>
+      <w:numFmt w:val="decimal"/>
+      <w:lvlText w:val="%7."/>
+      <w:lvlJc w:val="left"/>
+      <w:pPr>
+        <w:ind w:left="5040" w:hanging="360"/>
+      </w:pPr>
+    </w:lvl>
+    <w:lvl w:ilvl="7">
+      <w:start w:val="1"/>
+      <w:numFmt w:val="decimal"/>
+      <w:lvlText w:val="%8."/>
+      <w:lvlJc w:val="left"/>
+      <w:pPr>
+        <w:ind w:left="5760" w:hanging="360"/>
+      </w:pPr>
+    </w:lvl>
+    <w:lvl w:ilvl="8">
+      <w:start w:val="1"/>
+      <w:numFmt w:val="decimal"/>
+      <w:lvlText w:val="%9."/>
+      <w:lvlJc w:val="left"/>
+      <w:pPr>
+        <w:ind w:left="6480" w:hanging="360"/>
+      </w:pPr>
+    </w:lvl>
+  </w:abstractNum>
   <w:abstractNum w:abstractNumId="991">
     <w:nsid w:val="0000A991"/>
     <w:multiLevelType w:val="multilevel"/>
@@ -3972,104 +4159,10 @@
       </w:rPr>
     </w:lvl>
   </w:abstractNum>
-  <w:abstractNum w:abstractNumId="99411">
-    <w:nsid w:val="00A99411"/>
-    <w:multiLevelType w:val="multilevel"/>
-    <w:lvl w:ilvl="0">
-      <w:start w:val="1"/>
-      <w:numFmt w:val="decimal"/>
-      <w:lvlText w:val="%1."/>
-      <w:lvlJc w:val="left"/>
-      <w:pPr>
-        <w:ind w:left="720" w:hanging="360"/>
-      </w:pPr>
-    </w:lvl>
-    <w:lvl w:ilvl="1">
-      <w:start w:val="1"/>
-      <w:numFmt w:val="decimal"/>
-      <w:lvlText w:val="%2."/>
-      <w:lvlJc w:val="left"/>
-      <w:pPr>
-        <w:ind w:left="1440" w:hanging="360"/>
-      </w:pPr>
-    </w:lvl>
-    <w:lvl w:ilvl="2">
-      <w:start w:val="1"/>
-      <w:numFmt w:val="decimal"/>
-      <w:lvlText w:val="%3."/>
-      <w:lvlJc w:val="left"/>
-      <w:pPr>
-        <w:ind w:left="2160" w:hanging="360"/>
-      </w:pPr>
-    </w:lvl>
-    <w:lvl w:ilvl="3">
-      <w:start w:val="1"/>
-      <w:numFmt w:val="decimal"/>
-      <w:lvlText w:val="%4."/>
-      <w:lvlJc w:val="left"/>
-      <w:pPr>
-        <w:ind w:left="2880" w:hanging="360"/>
-      </w:pPr>
-    </w:lvl>
-    <w:lvl w:ilvl="4">
-      <w:start w:val="1"/>
-      <w:numFmt w:val="decimal"/>
-      <w:lvlText w:val="%5."/>
-      <w:lvlJc w:val="left"/>
-      <w:pPr>
-        <w:ind w:left="3600" w:hanging="360"/>
-      </w:pPr>
-    </w:lvl>
-    <w:lvl w:ilvl="5">
-      <w:start w:val="1"/>
-      <w:numFmt w:val="decimal"/>
-      <w:lvlText w:val="%6."/>
-      <w:lvlJc w:val="left"/>
-      <w:pPr>
-        <w:ind w:left="4320" w:hanging="360"/>
-      </w:pPr>
-    </w:lvl>
-    <w:lvl w:ilvl="6">
-      <w:start w:val="1"/>
-      <w:numFmt w:val="decimal"/>
-      <w:lvlText w:val="%7."/>
-      <w:lvlJc w:val="left"/>
-      <w:pPr>
-        <w:ind w:left="5040" w:hanging="360"/>
-      </w:pPr>
-    </w:lvl>
-    <w:lvl w:ilvl="7">
-      <w:start w:val="1"/>
-      <w:numFmt w:val="decimal"/>
-      <w:lvlText w:val="%8."/>
-      <w:lvlJc w:val="left"/>
-      <w:pPr>
-        <w:ind w:left="5760" w:hanging="360"/>
-      </w:pPr>
-    </w:lvl>
-    <w:lvl w:ilvl="8">
-      <w:start w:val="1"/>
-      <w:numFmt w:val="decimal"/>
-      <w:lvlText w:val="%9."/>
-      <w:lvlJc w:val="left"/>
-      <w:pPr>
-        <w:ind w:left="6480" w:hanging="360"/>
-      </w:pPr>
-    </w:lvl>
-  </w:abstractNum>
   <w:num w:numId="1000">
     <w:abstractNumId w:val="990"/>
   </w:num>
   <w:num w:numId="1001">
-    <w:abstractNumId w:val="991"/>
-  </w:num>
-  <w:num w:numId="1002">
-    <w:abstractNumId w:val="991"/>
-  </w:num>
-  <w:num w:numId="1003">
-    <w:abstractNumId w:val="991"/>
-  </w:num>
-  <w:num w:numId="1004">
     <w:abstractNumId w:val="99411"/>
     <w:lvlOverride w:ilvl="0">
       <w:startOverride w:val="1"/>
@@ -4099,25 +4192,16 @@
       <w:startOverride w:val="1"/>
     </w:lvlOverride>
   </w:num>
-  <w:num w:numId="1005">
+  <w:num w:numId="1002">
     <w:abstractNumId w:val="991"/>
   </w:num>
-  <w:num w:numId="1006">
+  <w:num w:numId="1003">
     <w:abstractNumId w:val="991"/>
   </w:num>
-  <w:num w:numId="1007">
+  <w:num w:numId="1004">
     <w:abstractNumId w:val="991"/>
   </w:num>
-  <w:num w:numId="1008">
-    <w:abstractNumId w:val="991"/>
-  </w:num>
-  <w:num w:numId="1009">
-    <w:abstractNumId w:val="991"/>
-  </w:num>
-  <w:num w:numId="1010">
-    <w:abstractNumId w:val="991"/>
-  </w:num>
-  <w:num w:numId="1011">
+  <w:num w:numId="1005">
     <w:abstractNumId w:val="99411"/>
     <w:lvlOverride w:ilvl="0">
       <w:startOverride w:val="1"/>
@@ -4147,10 +4231,25 @@
       <w:startOverride w:val="1"/>
     </w:lvlOverride>
   </w:num>
-  <w:num w:numId="1012">
+  <w:num w:numId="1006">
     <w:abstractNumId w:val="991"/>
   </w:num>
-  <w:num w:numId="1013">
+  <w:num w:numId="1007">
+    <w:abstractNumId w:val="991"/>
+  </w:num>
+  <w:num w:numId="1008">
+    <w:abstractNumId w:val="991"/>
+  </w:num>
+  <w:num w:numId="1009">
+    <w:abstractNumId w:val="991"/>
+  </w:num>
+  <w:num w:numId="1010">
+    <w:abstractNumId w:val="991"/>
+  </w:num>
+  <w:num w:numId="1011">
+    <w:abstractNumId w:val="991"/>
+  </w:num>
+  <w:num w:numId="1012">
     <w:abstractNumId w:val="99411"/>
     <w:lvlOverride w:ilvl="0">
       <w:startOverride w:val="1"/>
@@ -4180,10 +4279,10 @@
       <w:startOverride w:val="1"/>
     </w:lvlOverride>
   </w:num>
-  <w:num w:numId="1014">
+  <w:num w:numId="1013">
     <w:abstractNumId w:val="991"/>
   </w:num>
-  <w:num w:numId="1015">
+  <w:num w:numId="1014">
     <w:abstractNumId w:val="99411"/>
     <w:lvlOverride w:ilvl="0">
       <w:startOverride w:val="1"/>
@@ -4213,8 +4312,38 @@
       <w:startOverride w:val="1"/>
     </w:lvlOverride>
   </w:num>
+  <w:num w:numId="1015">
+    <w:abstractNumId w:val="991"/>
+  </w:num>
   <w:num w:numId="1016">
-    <w:abstractNumId w:val="991"/>
+    <w:abstractNumId w:val="99411"/>
+    <w:lvlOverride w:ilvl="0">
+      <w:startOverride w:val="1"/>
+    </w:lvlOverride>
+    <w:lvlOverride w:ilvl="1">
+      <w:startOverride w:val="1"/>
+    </w:lvlOverride>
+    <w:lvlOverride w:ilvl="2">
+      <w:startOverride w:val="1"/>
+    </w:lvlOverride>
+    <w:lvlOverride w:ilvl="3">
+      <w:startOverride w:val="1"/>
+    </w:lvlOverride>
+    <w:lvlOverride w:ilvl="4">
+      <w:startOverride w:val="1"/>
+    </w:lvlOverride>
+    <w:lvlOverride w:ilvl="5">
+      <w:startOverride w:val="1"/>
+    </w:lvlOverride>
+    <w:lvlOverride w:ilvl="6">
+      <w:startOverride w:val="1"/>
+    </w:lvlOverride>
+    <w:lvlOverride w:ilvl="7">
+      <w:startOverride w:val="1"/>
+    </w:lvlOverride>
+    <w:lvlOverride w:ilvl="8">
+      <w:startOverride w:val="1"/>
+    </w:lvlOverride>
   </w:num>
   <w:num w:numId="1017">
     <w:abstractNumId w:val="991"/>
@@ -4247,6 +4376,9 @@
     <w:abstractNumId w:val="991"/>
   </w:num>
   <w:num w:numId="1027">
+    <w:abstractNumId w:val="991"/>
+  </w:num>
+  <w:num w:numId="1028">
     <w:abstractNumId w:val="991"/>
   </w:num>
 </w:numbering>

</xml_diff>